<commit_message>
filled in some content.
</commit_message>
<xml_diff>
--- a/v1.0/Srinath_resume.docx
+++ b/v1.0/Srinath_resume.docx
@@ -47,7 +47,21 @@
         <w:rPr>
           <w:rFonts w:ascii="Arial" w:hAnsi="Arial" w:cs="Arial"/>
         </w:rPr>
-        <w:t xml:space="preserve"> Ravindranath R A,</w:t>
+        <w:t xml:space="preserve"> </w:t>
+      </w:r>
+      <w:proofErr w:type="spellStart"/>
+      <w:r>
+        <w:rPr>
+          <w:rFonts w:ascii="Arial" w:hAnsi="Arial" w:cs="Arial"/>
+        </w:rPr>
+        <w:t>Ravindranath</w:t>
+      </w:r>
+      <w:proofErr w:type="spellEnd"/>
+      <w:r>
+        <w:rPr>
+          <w:rFonts w:ascii="Arial" w:hAnsi="Arial" w:cs="Arial"/>
+        </w:rPr>
+        <w:t xml:space="preserve"> R A,</w:t>
       </w:r>
     </w:p>
     <w:p>
@@ -75,22 +89,57 @@
         <w:rPr>
           <w:rFonts w:ascii="Arial" w:hAnsi="Arial" w:cs="Arial"/>
         </w:rPr>
-        <w:t xml:space="preserve"> floor Kempanna bldg. </w:t>
-      </w:r>
-    </w:p>
-    <w:p>
-      <w:pPr>
-        <w:spacing w:after="0"/>
-        <w:jc w:val="both"/>
-        <w:rPr>
-          <w:rFonts w:ascii="Arial" w:hAnsi="Arial" w:cs="Arial"/>
-        </w:rPr>
-      </w:pPr>
-      <w:r>
-        <w:rPr>
-          <w:rFonts w:ascii="Arial" w:hAnsi="Arial" w:cs="Arial"/>
-        </w:rPr>
-        <w:t>PK Kalyana mantap</w:t>
+        <w:t xml:space="preserve"> floor </w:t>
+      </w:r>
+      <w:proofErr w:type="spellStart"/>
+      <w:r>
+        <w:rPr>
+          <w:rFonts w:ascii="Arial" w:hAnsi="Arial" w:cs="Arial"/>
+        </w:rPr>
+        <w:t>Kempanna</w:t>
+      </w:r>
+      <w:proofErr w:type="spellEnd"/>
+      <w:r>
+        <w:rPr>
+          <w:rFonts w:ascii="Arial" w:hAnsi="Arial" w:cs="Arial"/>
+        </w:rPr>
+        <w:t xml:space="preserve"> bldg. </w:t>
+      </w:r>
+    </w:p>
+    <w:p>
+      <w:pPr>
+        <w:spacing w:after="0"/>
+        <w:jc w:val="both"/>
+        <w:rPr>
+          <w:rFonts w:ascii="Arial" w:hAnsi="Arial" w:cs="Arial"/>
+        </w:rPr>
+      </w:pPr>
+      <w:r>
+        <w:rPr>
+          <w:rFonts w:ascii="Arial" w:hAnsi="Arial" w:cs="Arial"/>
+        </w:rPr>
+        <w:t xml:space="preserve">PK </w:t>
+      </w:r>
+      <w:proofErr w:type="spellStart"/>
+      <w:r>
+        <w:rPr>
+          <w:rFonts w:ascii="Arial" w:hAnsi="Arial" w:cs="Arial"/>
+        </w:rPr>
+        <w:t>Kalyana</w:t>
+      </w:r>
+      <w:proofErr w:type="spellEnd"/>
+      <w:r>
+        <w:rPr>
+          <w:rFonts w:ascii="Arial" w:hAnsi="Arial" w:cs="Arial"/>
+        </w:rPr>
+        <w:t xml:space="preserve"> </w:t>
+      </w:r>
+      <w:proofErr w:type="spellStart"/>
+      <w:r>
+        <w:rPr>
+          <w:rFonts w:ascii="Arial" w:hAnsi="Arial" w:cs="Arial"/>
+        </w:rPr>
+        <w:t>mantap</w:t>
       </w:r>
       <w:r>
         <w:rPr>
@@ -98,11 +147,26 @@
         </w:rPr>
         <w:t>a</w:t>
       </w:r>
-      <w:r>
-        <w:rPr>
-          <w:rFonts w:ascii="Arial" w:hAnsi="Arial" w:cs="Arial"/>
-        </w:rPr>
-        <w:t xml:space="preserve"> Begur road</w:t>
+      <w:proofErr w:type="spellEnd"/>
+      <w:r>
+        <w:rPr>
+          <w:rFonts w:ascii="Arial" w:hAnsi="Arial" w:cs="Arial"/>
+        </w:rPr>
+        <w:t xml:space="preserve"> </w:t>
+      </w:r>
+      <w:proofErr w:type="spellStart"/>
+      <w:r>
+        <w:rPr>
+          <w:rFonts w:ascii="Arial" w:hAnsi="Arial" w:cs="Arial"/>
+        </w:rPr>
+        <w:t>Begur</w:t>
+      </w:r>
+      <w:proofErr w:type="spellEnd"/>
+      <w:r>
+        <w:rPr>
+          <w:rFonts w:ascii="Arial" w:hAnsi="Arial" w:cs="Arial"/>
+        </w:rPr>
+        <w:t xml:space="preserve"> road</w:t>
       </w:r>
     </w:p>
     <w:p>
@@ -140,7 +204,7 @@
         </w:rPr>
         <w:t xml:space="preserve">: </w:t>
       </w:r>
-      <w:hyperlink r:id="rId4" w:history="1">
+      <w:hyperlink r:id="rId5" w:history="1">
         <w:r>
           <w:rPr>
             <w:rStyle w:val="Hyperlink"/>
@@ -170,8 +234,6 @@
         </w:rPr>
         <w:t>one</w:t>
       </w:r>
-      <w:bookmarkStart w:id="0" w:name="_GoBack"/>
-      <w:bookmarkEnd w:id="0"/>
       <w:r>
         <w:rPr>
           <w:rFonts w:ascii="Arial" w:hAnsi="Arial" w:cs="Arial"/>
@@ -214,16 +276,584 @@
           <w:rFonts w:ascii="Arial" w:hAnsi="Arial" w:cs="Arial"/>
           <w:sz w:val="26"/>
         </w:rPr>
-        <w:t>CAREER OBJECTIVE</w:t>
-      </w:r>
+        <w:t>CAREER OBJECTIVE:</w:t>
+      </w:r>
+    </w:p>
+    <w:p>
+      <w:pPr>
+        <w:spacing w:after="0"/>
+        <w:jc w:val="both"/>
+        <w:rPr>
+          <w:rFonts w:ascii="Arial" w:hAnsi="Arial" w:cs="Arial"/>
+        </w:rPr>
+      </w:pPr>
       <w:r>
         <w:rPr>
           <w:rFonts w:ascii="Arial" w:hAnsi="Arial" w:cs="Arial"/>
           <w:sz w:val="26"/>
         </w:rPr>
+        <w:tab/>
+      </w:r>
+      <w:r>
+        <w:rPr>
+          <w:rFonts w:ascii="Arial" w:hAnsi="Arial" w:cs="Arial"/>
+        </w:rPr>
+        <w:t xml:space="preserve">Looking for an opportunity to </w:t>
+      </w:r>
+      <w:r>
+        <w:rPr>
+          <w:rFonts w:ascii="Arial" w:hAnsi="Arial" w:cs="Arial"/>
+        </w:rPr>
+        <w:t>work with exciting team where I can actively contribute in building and delivering proactive solutions to the community while learning and tackling new challenges.</w:t>
+      </w:r>
+    </w:p>
+    <w:p>
+      <w:pPr>
+        <w:spacing w:after="0"/>
+        <w:jc w:val="both"/>
+        <w:rPr>
+          <w:rFonts w:ascii="Arial" w:hAnsi="Arial" w:cs="Arial"/>
+        </w:rPr>
+      </w:pPr>
+    </w:p>
+    <w:p>
+      <w:pPr>
+        <w:spacing w:after="0"/>
+        <w:jc w:val="both"/>
+        <w:rPr>
+          <w:rFonts w:ascii="Arial" w:hAnsi="Arial" w:cs="Arial"/>
+          <w:sz w:val="26"/>
+        </w:rPr>
+      </w:pPr>
+      <w:r>
+        <w:rPr>
+          <w:rFonts w:ascii="Arial" w:hAnsi="Arial" w:cs="Arial"/>
+          <w:sz w:val="26"/>
+        </w:rPr>
+        <w:t>SUMMARY:</w:t>
+      </w:r>
+    </w:p>
+    <w:p>
+      <w:pPr>
+        <w:pStyle w:val="ListParagraph"/>
+        <w:numPr>
+          <w:ilvl w:val="0"/>
+          <w:numId w:val="2"/>
+        </w:numPr>
+        <w:spacing w:after="0"/>
+        <w:jc w:val="both"/>
+        <w:rPr>
+          <w:rFonts w:ascii="Arial" w:hAnsi="Arial" w:cs="Arial"/>
+        </w:rPr>
+      </w:pPr>
+      <w:r>
+        <w:rPr>
+          <w:rFonts w:ascii="Arial" w:hAnsi="Arial" w:cs="Arial"/>
+        </w:rPr>
+        <w:t>Have 2 years and 3 months of experience in developing and deploying Web and Enterprise applications using Java / J2EE, Spring MVC and Hibernate.</w:t>
+      </w:r>
+    </w:p>
+    <w:p>
+      <w:pPr>
+        <w:pStyle w:val="ListParagraph"/>
+        <w:numPr>
+          <w:ilvl w:val="0"/>
+          <w:numId w:val="2"/>
+        </w:numPr>
+        <w:spacing w:after="0"/>
+        <w:jc w:val="both"/>
+        <w:rPr>
+          <w:rFonts w:ascii="Arial" w:hAnsi="Arial" w:cs="Arial"/>
+        </w:rPr>
+      </w:pPr>
+      <w:r>
+        <w:rPr>
+          <w:rFonts w:ascii="Arial" w:hAnsi="Arial" w:cs="Arial"/>
+        </w:rPr>
+        <w:t xml:space="preserve">Also have hands on experience on </w:t>
+      </w:r>
+      <w:proofErr w:type="spellStart"/>
+      <w:r>
+        <w:rPr>
+          <w:rFonts w:ascii="Arial" w:hAnsi="Arial" w:cs="Arial"/>
+        </w:rPr>
+        <w:t>Javascript</w:t>
+      </w:r>
+      <w:proofErr w:type="spellEnd"/>
+      <w:r>
+        <w:rPr>
+          <w:rFonts w:ascii="Arial" w:hAnsi="Arial" w:cs="Arial"/>
+        </w:rPr>
+        <w:t xml:space="preserve"> (ES6), </w:t>
+      </w:r>
+      <w:proofErr w:type="spellStart"/>
+      <w:r>
+        <w:rPr>
+          <w:rFonts w:ascii="Arial" w:hAnsi="Arial" w:cs="Arial"/>
+        </w:rPr>
+        <w:t>NodeJS</w:t>
+      </w:r>
+      <w:proofErr w:type="spellEnd"/>
+      <w:r>
+        <w:rPr>
+          <w:rFonts w:ascii="Arial" w:hAnsi="Arial" w:cs="Arial"/>
+        </w:rPr>
+        <w:t>, Express,</w:t>
+      </w:r>
+      <w:r>
+        <w:rPr>
+          <w:rFonts w:ascii="Arial" w:hAnsi="Arial" w:cs="Arial"/>
+        </w:rPr>
+        <w:t xml:space="preserve"> </w:t>
+      </w:r>
+      <w:proofErr w:type="spellStart"/>
+      <w:r>
+        <w:rPr>
+          <w:rFonts w:ascii="Arial" w:hAnsi="Arial" w:cs="Arial"/>
+        </w:rPr>
+        <w:t>MongoDB</w:t>
+      </w:r>
+      <w:proofErr w:type="spellEnd"/>
+      <w:r>
+        <w:rPr>
+          <w:rFonts w:ascii="Arial" w:hAnsi="Arial" w:cs="Arial"/>
+        </w:rPr>
+        <w:t xml:space="preserve">, </w:t>
+      </w:r>
+      <w:proofErr w:type="spellStart"/>
+      <w:r>
+        <w:rPr>
+          <w:rFonts w:ascii="Arial" w:hAnsi="Arial" w:cs="Arial"/>
+        </w:rPr>
+        <w:t>JQuery</w:t>
+      </w:r>
+      <w:proofErr w:type="spellEnd"/>
+      <w:r>
+        <w:rPr>
+          <w:rFonts w:ascii="Arial" w:hAnsi="Arial" w:cs="Arial"/>
+        </w:rPr>
+        <w:t>, HTML5 and</w:t>
+      </w:r>
+      <w:r>
+        <w:rPr>
+          <w:rFonts w:ascii="Arial" w:hAnsi="Arial" w:cs="Arial"/>
+        </w:rPr>
+        <w:t xml:space="preserve"> CSS</w:t>
+      </w:r>
+      <w:r>
+        <w:rPr>
+          <w:rFonts w:ascii="Arial" w:hAnsi="Arial" w:cs="Arial"/>
+        </w:rPr>
+        <w:t>3.</w:t>
+      </w:r>
+    </w:p>
+    <w:p>
+      <w:pPr>
+        <w:pStyle w:val="ListParagraph"/>
+        <w:numPr>
+          <w:ilvl w:val="0"/>
+          <w:numId w:val="2"/>
+        </w:numPr>
+        <w:spacing w:after="0"/>
+        <w:jc w:val="both"/>
+        <w:rPr>
+          <w:rFonts w:ascii="Arial" w:hAnsi="Arial" w:cs="Arial"/>
+        </w:rPr>
+      </w:pPr>
+      <w:r>
+        <w:rPr>
+          <w:rFonts w:ascii="Arial" w:hAnsi="Arial" w:cs="Arial"/>
+        </w:rPr>
+        <w:t xml:space="preserve">Familiar with configuration and deployment of applications on Tomcat, </w:t>
+      </w:r>
+      <w:proofErr w:type="spellStart"/>
+      <w:r>
+        <w:rPr>
+          <w:rFonts w:ascii="Arial" w:hAnsi="Arial" w:cs="Arial"/>
+        </w:rPr>
+        <w:t>JBoss</w:t>
+      </w:r>
+      <w:proofErr w:type="spellEnd"/>
+      <w:r>
+        <w:rPr>
+          <w:rFonts w:ascii="Arial" w:hAnsi="Arial" w:cs="Arial"/>
+        </w:rPr>
+        <w:t xml:space="preserve"> and IBM WebSphere</w:t>
+      </w:r>
+      <w:r>
+        <w:rPr>
+          <w:rFonts w:ascii="Arial" w:hAnsi="Arial" w:cs="Arial"/>
+        </w:rPr>
+        <w:t xml:space="preserve"> in both Windows and Linux platforms</w:t>
+      </w:r>
+      <w:r>
+        <w:rPr>
+          <w:rFonts w:ascii="Arial" w:hAnsi="Arial" w:cs="Arial"/>
+        </w:rPr>
+        <w:t>.</w:t>
+      </w:r>
+    </w:p>
+    <w:p>
+      <w:pPr>
+        <w:pStyle w:val="ListParagraph"/>
+        <w:numPr>
+          <w:ilvl w:val="0"/>
+          <w:numId w:val="2"/>
+        </w:numPr>
+        <w:spacing w:after="0"/>
+        <w:jc w:val="both"/>
+        <w:rPr>
+          <w:rFonts w:ascii="Arial" w:hAnsi="Arial" w:cs="Arial"/>
+        </w:rPr>
+      </w:pPr>
+      <w:r>
+        <w:rPr>
+          <w:rFonts w:ascii="Arial" w:hAnsi="Arial" w:cs="Arial"/>
+        </w:rPr>
+        <w:t>Worked on MSSQL server, MySQL, IBM DB2 and Mongo DB database engines.</w:t>
+      </w:r>
+    </w:p>
+    <w:p>
+      <w:pPr>
+        <w:pStyle w:val="ListParagraph"/>
+        <w:numPr>
+          <w:ilvl w:val="0"/>
+          <w:numId w:val="2"/>
+        </w:numPr>
+        <w:spacing w:after="0"/>
+        <w:jc w:val="both"/>
+        <w:rPr>
+          <w:rFonts w:ascii="Arial" w:hAnsi="Arial" w:cs="Arial"/>
+        </w:rPr>
+      </w:pPr>
+      <w:r>
+        <w:rPr>
+          <w:rFonts w:ascii="Arial" w:hAnsi="Arial" w:cs="Arial"/>
+        </w:rPr>
+        <w:t>Experience in deploying application and content on AWS EC2, Amazon S3.</w:t>
+      </w:r>
+    </w:p>
+    <w:p>
+      <w:pPr>
+        <w:spacing w:after="0"/>
+        <w:jc w:val="both"/>
+        <w:rPr>
+          <w:rFonts w:ascii="Arial" w:hAnsi="Arial" w:cs="Arial"/>
+        </w:rPr>
+      </w:pPr>
+    </w:p>
+    <w:p>
+      <w:pPr>
+        <w:spacing w:after="0"/>
+        <w:jc w:val="both"/>
+        <w:rPr>
+          <w:rFonts w:ascii="Arial" w:hAnsi="Arial" w:cs="Arial"/>
+          <w:sz w:val="26"/>
+        </w:rPr>
+      </w:pPr>
+      <w:r>
+        <w:rPr>
+          <w:rFonts w:ascii="Arial" w:hAnsi="Arial" w:cs="Arial"/>
+          <w:sz w:val="26"/>
+        </w:rPr>
+        <w:t>PROFESSIONAL EXPERIENCE</w:t>
+      </w:r>
+      <w:r>
+        <w:rPr>
+          <w:rFonts w:ascii="Arial" w:hAnsi="Arial" w:cs="Arial"/>
+          <w:sz w:val="26"/>
+        </w:rPr>
         <w:t>:</w:t>
       </w:r>
     </w:p>
+    <w:tbl>
+      <w:tblPr>
+        <w:tblStyle w:val="TableGrid"/>
+        <w:tblW w:w="9972" w:type="dxa"/>
+        <w:tblLook w:val="04A0" w:firstRow="1" w:lastRow="0" w:firstColumn="1" w:lastColumn="0" w:noHBand="0" w:noVBand="1"/>
+      </w:tblPr>
+      <w:tblGrid>
+        <w:gridCol w:w="3481"/>
+        <w:gridCol w:w="3245"/>
+        <w:gridCol w:w="3246"/>
+      </w:tblGrid>
+      <w:tr>
+        <w:tc>
+          <w:tcPr>
+            <w:tcW w:w="3481" w:type="dxa"/>
+          </w:tcPr>
+          <w:p>
+            <w:pPr>
+              <w:jc w:val="center"/>
+              <w:rPr>
+                <w:rFonts w:ascii="Arial" w:hAnsi="Arial" w:cs="Arial"/>
+                <w:b/>
+              </w:rPr>
+            </w:pPr>
+            <w:r>
+              <w:rPr>
+                <w:rFonts w:ascii="Arial" w:hAnsi="Arial" w:cs="Arial"/>
+                <w:b/>
+              </w:rPr>
+              <w:t>Organization</w:t>
+            </w:r>
+          </w:p>
+        </w:tc>
+        <w:tc>
+          <w:tcPr>
+            <w:tcW w:w="3245" w:type="dxa"/>
+          </w:tcPr>
+          <w:p>
+            <w:pPr>
+              <w:jc w:val="center"/>
+              <w:rPr>
+                <w:rFonts w:ascii="Arial" w:hAnsi="Arial" w:cs="Arial"/>
+                <w:b/>
+              </w:rPr>
+            </w:pPr>
+            <w:r>
+              <w:rPr>
+                <w:rFonts w:ascii="Arial" w:hAnsi="Arial" w:cs="Arial"/>
+                <w:b/>
+              </w:rPr>
+              <w:t>Designation</w:t>
+            </w:r>
+          </w:p>
+        </w:tc>
+        <w:tc>
+          <w:tcPr>
+            <w:tcW w:w="3246" w:type="dxa"/>
+          </w:tcPr>
+          <w:p>
+            <w:pPr>
+              <w:jc w:val="center"/>
+              <w:rPr>
+                <w:rFonts w:ascii="Arial" w:hAnsi="Arial" w:cs="Arial"/>
+                <w:b/>
+              </w:rPr>
+            </w:pPr>
+            <w:r>
+              <w:rPr>
+                <w:rFonts w:ascii="Arial" w:hAnsi="Arial" w:cs="Arial"/>
+                <w:b/>
+              </w:rPr>
+              <w:t>Duration</w:t>
+            </w:r>
+          </w:p>
+        </w:tc>
+      </w:tr>
+      <w:tr>
+        <w:tc>
+          <w:tcPr>
+            <w:tcW w:w="3481" w:type="dxa"/>
+          </w:tcPr>
+          <w:p>
+            <w:pPr>
+              <w:jc w:val="center"/>
+              <w:rPr>
+                <w:rFonts w:ascii="Arial" w:hAnsi="Arial" w:cs="Arial"/>
+              </w:rPr>
+            </w:pPr>
+            <w:r>
+              <w:rPr>
+                <w:rFonts w:ascii="Arial" w:hAnsi="Arial" w:cs="Arial"/>
+              </w:rPr>
+              <w:t xml:space="preserve">Finastra Financial Software </w:t>
+            </w:r>
+            <w:proofErr w:type="spellStart"/>
+            <w:r>
+              <w:rPr>
+                <w:rFonts w:ascii="Arial" w:hAnsi="Arial" w:cs="Arial"/>
+              </w:rPr>
+              <w:t>Pvt.</w:t>
+            </w:r>
+            <w:proofErr w:type="spellEnd"/>
+            <w:r>
+              <w:rPr>
+                <w:rFonts w:ascii="Arial" w:hAnsi="Arial" w:cs="Arial"/>
+              </w:rPr>
+              <w:t xml:space="preserve"> Ltd.</w:t>
+            </w:r>
+          </w:p>
+        </w:tc>
+        <w:tc>
+          <w:tcPr>
+            <w:tcW w:w="3245" w:type="dxa"/>
+          </w:tcPr>
+          <w:p>
+            <w:pPr>
+              <w:jc w:val="center"/>
+              <w:rPr>
+                <w:rFonts w:ascii="Arial" w:hAnsi="Arial" w:cs="Arial"/>
+              </w:rPr>
+            </w:pPr>
+            <w:r>
+              <w:rPr>
+                <w:rFonts w:ascii="Arial" w:hAnsi="Arial" w:cs="Arial"/>
+              </w:rPr>
+              <w:t>Associate Software Engineer</w:t>
+            </w:r>
+          </w:p>
+        </w:tc>
+        <w:tc>
+          <w:tcPr>
+            <w:tcW w:w="3246" w:type="dxa"/>
+          </w:tcPr>
+          <w:p>
+            <w:pPr>
+              <w:jc w:val="center"/>
+              <w:rPr>
+                <w:rFonts w:ascii="Arial" w:hAnsi="Arial" w:cs="Arial"/>
+              </w:rPr>
+            </w:pPr>
+            <w:r>
+              <w:rPr>
+                <w:rFonts w:ascii="Arial" w:hAnsi="Arial" w:cs="Arial"/>
+              </w:rPr>
+              <w:t>16</w:t>
+            </w:r>
+            <w:r>
+              <w:rPr>
+                <w:rFonts w:ascii="Arial" w:hAnsi="Arial" w:cs="Arial"/>
+                <w:vertAlign w:val="superscript"/>
+              </w:rPr>
+              <w:t>th</w:t>
+            </w:r>
+            <w:r>
+              <w:rPr>
+                <w:rFonts w:ascii="Arial" w:hAnsi="Arial" w:cs="Arial"/>
+              </w:rPr>
+              <w:t xml:space="preserve"> May 2016 till date.</w:t>
+            </w:r>
+          </w:p>
+        </w:tc>
+      </w:tr>
+      <w:tr>
+        <w:tc>
+          <w:tcPr>
+            <w:tcW w:w="3481" w:type="dxa"/>
+          </w:tcPr>
+          <w:p>
+            <w:pPr>
+              <w:jc w:val="center"/>
+              <w:rPr>
+                <w:rFonts w:ascii="Arial" w:hAnsi="Arial" w:cs="Arial"/>
+              </w:rPr>
+            </w:pPr>
+            <w:proofErr w:type="spellStart"/>
+            <w:r>
+              <w:rPr>
+                <w:rFonts w:ascii="Arial" w:hAnsi="Arial" w:cs="Arial"/>
+              </w:rPr>
+              <w:t>ThinkCore</w:t>
+            </w:r>
+            <w:proofErr w:type="spellEnd"/>
+            <w:r>
+              <w:rPr>
+                <w:rFonts w:ascii="Arial" w:hAnsi="Arial" w:cs="Arial"/>
+              </w:rPr>
+              <w:t xml:space="preserve"> Technologies </w:t>
+            </w:r>
+            <w:proofErr w:type="spellStart"/>
+            <w:r>
+              <w:rPr>
+                <w:rFonts w:ascii="Arial" w:hAnsi="Arial" w:cs="Arial"/>
+              </w:rPr>
+              <w:t>Pvt.</w:t>
+            </w:r>
+            <w:proofErr w:type="spellEnd"/>
+            <w:r>
+              <w:rPr>
+                <w:rFonts w:ascii="Arial" w:hAnsi="Arial" w:cs="Arial"/>
+              </w:rPr>
+              <w:t xml:space="preserve"> Ltd.</w:t>
+            </w:r>
+          </w:p>
+        </w:tc>
+        <w:tc>
+          <w:tcPr>
+            <w:tcW w:w="3245" w:type="dxa"/>
+          </w:tcPr>
+          <w:p>
+            <w:pPr>
+              <w:jc w:val="center"/>
+              <w:rPr>
+                <w:rFonts w:ascii="Arial" w:hAnsi="Arial" w:cs="Arial"/>
+              </w:rPr>
+            </w:pPr>
+            <w:r>
+              <w:rPr>
+                <w:rFonts w:ascii="Arial" w:hAnsi="Arial" w:cs="Arial"/>
+              </w:rPr>
+              <w:t>Software Engineer</w:t>
+            </w:r>
+          </w:p>
+        </w:tc>
+        <w:tc>
+          <w:tcPr>
+            <w:tcW w:w="3246" w:type="dxa"/>
+          </w:tcPr>
+          <w:p>
+            <w:pPr>
+              <w:jc w:val="center"/>
+              <w:rPr>
+                <w:rFonts w:ascii="Arial" w:hAnsi="Arial" w:cs="Arial"/>
+              </w:rPr>
+            </w:pPr>
+            <w:r>
+              <w:rPr>
+                <w:rFonts w:ascii="Arial" w:hAnsi="Arial" w:cs="Arial"/>
+              </w:rPr>
+              <w:t>8</w:t>
+            </w:r>
+            <w:r>
+              <w:rPr>
+                <w:rFonts w:ascii="Arial" w:hAnsi="Arial" w:cs="Arial"/>
+                <w:vertAlign w:val="superscript"/>
+              </w:rPr>
+              <w:t>th</w:t>
+            </w:r>
+            <w:r>
+              <w:rPr>
+                <w:rFonts w:ascii="Arial" w:hAnsi="Arial" w:cs="Arial"/>
+              </w:rPr>
+              <w:t xml:space="preserve"> April 2015 </w:t>
+            </w:r>
+            <w:r>
+              <w:rPr>
+                <w:rFonts w:ascii="Arial" w:hAnsi="Arial" w:cs="Arial"/>
+              </w:rPr>
+              <w:t>–</w:t>
+            </w:r>
+            <w:r>
+              <w:rPr>
+                <w:rFonts w:ascii="Arial" w:hAnsi="Arial" w:cs="Arial"/>
+              </w:rPr>
+              <w:t xml:space="preserve"> </w:t>
+            </w:r>
+            <w:r>
+              <w:rPr>
+                <w:rFonts w:ascii="Arial" w:hAnsi="Arial" w:cs="Arial"/>
+              </w:rPr>
+              <w:t>13</w:t>
+            </w:r>
+            <w:r>
+              <w:rPr>
+                <w:rFonts w:ascii="Arial" w:hAnsi="Arial" w:cs="Arial"/>
+                <w:vertAlign w:val="superscript"/>
+              </w:rPr>
+              <w:t>th</w:t>
+            </w:r>
+            <w:r>
+              <w:rPr>
+                <w:rFonts w:ascii="Arial" w:hAnsi="Arial" w:cs="Arial"/>
+              </w:rPr>
+              <w:t xml:space="preserve"> May 2016</w:t>
+            </w:r>
+          </w:p>
+        </w:tc>
+      </w:tr>
+    </w:tbl>
     <w:p>
       <w:pPr>
         <w:spacing w:after="0"/>
@@ -240,24 +870,176 @@
         <w:rPr>
           <w:rFonts w:ascii="Arial" w:hAnsi="Arial" w:cs="Arial"/>
           <w:sz w:val="26"/>
+          <w:szCs w:val="26"/>
         </w:rPr>
       </w:pPr>
       <w:r>
         <w:rPr>
           <w:rFonts w:ascii="Arial" w:hAnsi="Arial" w:cs="Arial"/>
           <w:sz w:val="26"/>
-        </w:rPr>
-        <w:t>SUMMARY:</w:t>
-      </w:r>
-    </w:p>
-    <w:p>
-      <w:pPr>
-        <w:spacing w:after="0"/>
-        <w:jc w:val="both"/>
-        <w:rPr>
-          <w:rFonts w:ascii="Arial" w:hAnsi="Arial" w:cs="Arial"/>
-        </w:rPr>
-      </w:pPr>
+          <w:szCs w:val="26"/>
+        </w:rPr>
+        <w:t>PROJECT SUMMARY:</w:t>
+      </w:r>
+    </w:p>
+    <w:p>
+      <w:pPr>
+        <w:pStyle w:val="ListParagraph"/>
+        <w:numPr>
+          <w:ilvl w:val="0"/>
+          <w:numId w:val="5"/>
+        </w:numPr>
+        <w:spacing w:after="0"/>
+        <w:jc w:val="both"/>
+        <w:rPr>
+          <w:rFonts w:ascii="Arial" w:hAnsi="Arial" w:cs="Arial"/>
+          <w:b/>
+        </w:rPr>
+      </w:pPr>
+      <w:r>
+        <w:rPr>
+          <w:rFonts w:ascii="Arial" w:hAnsi="Arial" w:cs="Arial"/>
+          <w:b/>
+        </w:rPr>
+        <w:t>April 2017 till date.</w:t>
+      </w:r>
+    </w:p>
+    <w:p>
+      <w:pPr>
+        <w:pStyle w:val="ListParagraph"/>
+        <w:spacing w:after="0"/>
+        <w:jc w:val="both"/>
+        <w:rPr>
+          <w:rFonts w:ascii="Arial" w:hAnsi="Arial" w:cs="Arial"/>
+        </w:rPr>
+      </w:pPr>
+      <w:r>
+        <w:rPr>
+          <w:rFonts w:ascii="Arial" w:hAnsi="Arial" w:cs="Arial"/>
+          <w:b/>
+        </w:rPr>
+        <w:t xml:space="preserve">Organization: </w:t>
+      </w:r>
+      <w:r>
+        <w:rPr>
+          <w:rFonts w:ascii="Arial" w:hAnsi="Arial" w:cs="Arial"/>
+        </w:rPr>
+        <w:t>Finastra.</w:t>
+      </w:r>
+    </w:p>
+    <w:p>
+      <w:pPr>
+        <w:spacing w:after="0"/>
+        <w:ind w:firstLine="720"/>
+        <w:jc w:val="both"/>
+        <w:rPr>
+          <w:rFonts w:ascii="Arial" w:hAnsi="Arial" w:cs="Arial"/>
+          <w:b/>
+        </w:rPr>
+      </w:pPr>
+      <w:r>
+        <w:rPr>
+          <w:rFonts w:ascii="Arial" w:hAnsi="Arial" w:cs="Arial"/>
+          <w:b/>
+        </w:rPr>
+        <w:t>Project</w:t>
+      </w:r>
+      <w:r>
+        <w:rPr>
+          <w:rFonts w:ascii="Arial" w:hAnsi="Arial" w:cs="Arial"/>
+          <w:b/>
+        </w:rPr>
+        <w:t>:</w:t>
+      </w:r>
+      <w:r>
+        <w:rPr>
+          <w:rFonts w:ascii="Arial" w:hAnsi="Arial" w:cs="Arial"/>
+        </w:rPr>
+        <w:t xml:space="preserve"> Universal Banking Core.</w:t>
+      </w:r>
+    </w:p>
+    <w:p>
+      <w:pPr>
+        <w:spacing w:after="0"/>
+        <w:ind w:left="720"/>
+        <w:jc w:val="both"/>
+        <w:rPr>
+          <w:rFonts w:ascii="Arial" w:hAnsi="Arial" w:cs="Arial"/>
+          <w:b/>
+        </w:rPr>
+      </w:pPr>
+      <w:r>
+        <w:rPr>
+          <w:rFonts w:ascii="Arial" w:hAnsi="Arial" w:cs="Arial"/>
+          <w:b/>
+        </w:rPr>
+        <w:t>Development Lifecycle:</w:t>
+      </w:r>
+      <w:r>
+        <w:rPr>
+          <w:rFonts w:ascii="Arial" w:hAnsi="Arial" w:cs="Arial"/>
+        </w:rPr>
+        <w:t xml:space="preserve"> Agile.</w:t>
+      </w:r>
+    </w:p>
+    <w:p>
+      <w:pPr>
+        <w:spacing w:after="0"/>
+        <w:ind w:firstLine="720"/>
+        <w:jc w:val="both"/>
+        <w:rPr>
+          <w:rFonts w:ascii="Arial" w:hAnsi="Arial" w:cs="Arial"/>
+          <w:b/>
+        </w:rPr>
+      </w:pPr>
+      <w:r>
+        <w:rPr>
+          <w:rFonts w:ascii="Arial" w:hAnsi="Arial" w:cs="Arial"/>
+          <w:b/>
+        </w:rPr>
+        <w:t>Role:</w:t>
+      </w:r>
+      <w:r>
+        <w:rPr>
+          <w:rFonts w:ascii="Arial" w:hAnsi="Arial" w:cs="Arial"/>
+        </w:rPr>
+        <w:t xml:space="preserve"> Team member.</w:t>
+      </w:r>
+    </w:p>
+    <w:p>
+      <w:pPr>
+        <w:pStyle w:val="ListParagraph"/>
+        <w:spacing w:after="0"/>
+        <w:jc w:val="both"/>
+        <w:rPr>
+          <w:rFonts w:ascii="Arial" w:hAnsi="Arial" w:cs="Arial"/>
+          <w:b/>
+        </w:rPr>
+      </w:pPr>
+      <w:r>
+        <w:rPr>
+          <w:rFonts w:ascii="Arial" w:hAnsi="Arial" w:cs="Arial"/>
+          <w:b/>
+        </w:rPr>
+        <w:t>Responsibilities:</w:t>
+      </w:r>
+    </w:p>
+    <w:p>
+      <w:pPr>
+        <w:pStyle w:val="ListParagraph"/>
+        <w:numPr>
+          <w:ilvl w:val="1"/>
+          <w:numId w:val="4"/>
+        </w:numPr>
+        <w:spacing w:after="0"/>
+        <w:jc w:val="both"/>
+        <w:rPr>
+          <w:rFonts w:ascii="Arial" w:hAnsi="Arial" w:cs="Arial"/>
+          <w:b/>
+        </w:rPr>
+      </w:pPr>
+      <w:bookmarkStart w:id="0" w:name="_GoBack"/>
+      <w:bookmarkEnd w:id="0"/>
     </w:p>
     <w:sectPr>
       <w:pgSz w:w="11906" w:h="16838"/>
@@ -267,6 +1049,487 @@
     </w:sectPr>
   </w:body>
 </w:document>
+</file>
+
+<file path=word/numbering.xml><?xml version="1.0" encoding="utf-8"?>
+<w:numbering xmlns:wpc="http://schemas.microsoft.com/office/word/2010/wordprocessingCanvas" xmlns:mc="http://schemas.openxmlformats.org/markup-compatibility/2006" xmlns:o="urn:schemas-microsoft-com:office:office" xmlns:r="http://schemas.openxmlformats.org/officeDocument/2006/relationships" xmlns:m="http://schemas.openxmlformats.org/officeDocument/2006/math" xmlns:v="urn:schemas-microsoft-com:vml" xmlns:wp14="http://schemas.microsoft.com/office/word/2010/wordprocessingDrawing" xmlns:wp="http://schemas.openxmlformats.org/drawingml/2006/wordprocessingDrawing" xmlns:w10="urn:schemas-microsoft-com:office:word" xmlns:w="http://schemas.openxmlformats.org/wordprocessingml/2006/main" xmlns:w14="http://schemas.microsoft.com/office/word/2010/wordml" xmlns:w15="http://schemas.microsoft.com/office/word/2012/wordml" xmlns:wpg="http://schemas.microsoft.com/office/word/2010/wordprocessingGroup" xmlns:wpi="http://schemas.microsoft.com/office/word/2010/wordprocessingInk" xmlns:wne="http://schemas.microsoft.com/office/word/2006/wordml" xmlns:wps="http://schemas.microsoft.com/office/word/2010/wordprocessingShape" mc:Ignorable="w14 w15 wp14">
+  <w:abstractNum w:abstractNumId="0">
+    <w:nsid w:val="295840AA"/>
+    <w:multiLevelType w:val="hybridMultilevel"/>
+    <w:tmpl w:val="E522D09C"/>
+    <w:lvl w:ilvl="0" w:tplc="4009000F">
+      <w:start w:val="1"/>
+      <w:numFmt w:val="decimal"/>
+      <w:lvlText w:val="%1."/>
+      <w:lvlJc w:val="left"/>
+      <w:pPr>
+        <w:ind w:left="720" w:hanging="360"/>
+      </w:pPr>
+    </w:lvl>
+    <w:lvl w:ilvl="1" w:tplc="40090019" w:tentative="1">
+      <w:start w:val="1"/>
+      <w:numFmt w:val="lowerLetter"/>
+      <w:lvlText w:val="%2."/>
+      <w:lvlJc w:val="left"/>
+      <w:pPr>
+        <w:ind w:left="1440" w:hanging="360"/>
+      </w:pPr>
+    </w:lvl>
+    <w:lvl w:ilvl="2" w:tplc="4009001B" w:tentative="1">
+      <w:start w:val="1"/>
+      <w:numFmt w:val="lowerRoman"/>
+      <w:lvlText w:val="%3."/>
+      <w:lvlJc w:val="right"/>
+      <w:pPr>
+        <w:ind w:left="2160" w:hanging="180"/>
+      </w:pPr>
+    </w:lvl>
+    <w:lvl w:ilvl="3" w:tplc="4009000F" w:tentative="1">
+      <w:start w:val="1"/>
+      <w:numFmt w:val="decimal"/>
+      <w:lvlText w:val="%4."/>
+      <w:lvlJc w:val="left"/>
+      <w:pPr>
+        <w:ind w:left="2880" w:hanging="360"/>
+      </w:pPr>
+    </w:lvl>
+    <w:lvl w:ilvl="4" w:tplc="40090019" w:tentative="1">
+      <w:start w:val="1"/>
+      <w:numFmt w:val="lowerLetter"/>
+      <w:lvlText w:val="%5."/>
+      <w:lvlJc w:val="left"/>
+      <w:pPr>
+        <w:ind w:left="3600" w:hanging="360"/>
+      </w:pPr>
+    </w:lvl>
+    <w:lvl w:ilvl="5" w:tplc="4009001B" w:tentative="1">
+      <w:start w:val="1"/>
+      <w:numFmt w:val="lowerRoman"/>
+      <w:lvlText w:val="%6."/>
+      <w:lvlJc w:val="right"/>
+      <w:pPr>
+        <w:ind w:left="4320" w:hanging="180"/>
+      </w:pPr>
+    </w:lvl>
+    <w:lvl w:ilvl="6" w:tplc="4009000F" w:tentative="1">
+      <w:start w:val="1"/>
+      <w:numFmt w:val="decimal"/>
+      <w:lvlText w:val="%7."/>
+      <w:lvlJc w:val="left"/>
+      <w:pPr>
+        <w:ind w:left="5040" w:hanging="360"/>
+      </w:pPr>
+    </w:lvl>
+    <w:lvl w:ilvl="7" w:tplc="40090019" w:tentative="1">
+      <w:start w:val="1"/>
+      <w:numFmt w:val="lowerLetter"/>
+      <w:lvlText w:val="%8."/>
+      <w:lvlJc w:val="left"/>
+      <w:pPr>
+        <w:ind w:left="5760" w:hanging="360"/>
+      </w:pPr>
+    </w:lvl>
+    <w:lvl w:ilvl="8" w:tplc="4009001B" w:tentative="1">
+      <w:start w:val="1"/>
+      <w:numFmt w:val="lowerRoman"/>
+      <w:lvlText w:val="%9."/>
+      <w:lvlJc w:val="right"/>
+      <w:pPr>
+        <w:ind w:left="6480" w:hanging="180"/>
+      </w:pPr>
+    </w:lvl>
+  </w:abstractNum>
+  <w:abstractNum w:abstractNumId="1">
+    <w:nsid w:val="2A012BC7"/>
+    <w:multiLevelType w:val="hybridMultilevel"/>
+    <w:tmpl w:val="46BAA974"/>
+    <w:lvl w:ilvl="0" w:tplc="4009000F">
+      <w:start w:val="1"/>
+      <w:numFmt w:val="decimal"/>
+      <w:lvlText w:val="%1."/>
+      <w:lvlJc w:val="left"/>
+      <w:pPr>
+        <w:ind w:left="720" w:hanging="360"/>
+      </w:pPr>
+    </w:lvl>
+    <w:lvl w:ilvl="1" w:tplc="40090019" w:tentative="1">
+      <w:start w:val="1"/>
+      <w:numFmt w:val="lowerLetter"/>
+      <w:lvlText w:val="%2."/>
+      <w:lvlJc w:val="left"/>
+      <w:pPr>
+        <w:ind w:left="1440" w:hanging="360"/>
+      </w:pPr>
+    </w:lvl>
+    <w:lvl w:ilvl="2" w:tplc="4009001B" w:tentative="1">
+      <w:start w:val="1"/>
+      <w:numFmt w:val="lowerRoman"/>
+      <w:lvlText w:val="%3."/>
+      <w:lvlJc w:val="right"/>
+      <w:pPr>
+        <w:ind w:left="2160" w:hanging="180"/>
+      </w:pPr>
+    </w:lvl>
+    <w:lvl w:ilvl="3" w:tplc="4009000F" w:tentative="1">
+      <w:start w:val="1"/>
+      <w:numFmt w:val="decimal"/>
+      <w:lvlText w:val="%4."/>
+      <w:lvlJc w:val="left"/>
+      <w:pPr>
+        <w:ind w:left="2880" w:hanging="360"/>
+      </w:pPr>
+    </w:lvl>
+    <w:lvl w:ilvl="4" w:tplc="40090019" w:tentative="1">
+      <w:start w:val="1"/>
+      <w:numFmt w:val="lowerLetter"/>
+      <w:lvlText w:val="%5."/>
+      <w:lvlJc w:val="left"/>
+      <w:pPr>
+        <w:ind w:left="3600" w:hanging="360"/>
+      </w:pPr>
+    </w:lvl>
+    <w:lvl w:ilvl="5" w:tplc="4009001B" w:tentative="1">
+      <w:start w:val="1"/>
+      <w:numFmt w:val="lowerRoman"/>
+      <w:lvlText w:val="%6."/>
+      <w:lvlJc w:val="right"/>
+      <w:pPr>
+        <w:ind w:left="4320" w:hanging="180"/>
+      </w:pPr>
+    </w:lvl>
+    <w:lvl w:ilvl="6" w:tplc="4009000F" w:tentative="1">
+      <w:start w:val="1"/>
+      <w:numFmt w:val="decimal"/>
+      <w:lvlText w:val="%7."/>
+      <w:lvlJc w:val="left"/>
+      <w:pPr>
+        <w:ind w:left="5040" w:hanging="360"/>
+      </w:pPr>
+    </w:lvl>
+    <w:lvl w:ilvl="7" w:tplc="40090019" w:tentative="1">
+      <w:start w:val="1"/>
+      <w:numFmt w:val="lowerLetter"/>
+      <w:lvlText w:val="%8."/>
+      <w:lvlJc w:val="left"/>
+      <w:pPr>
+        <w:ind w:left="5760" w:hanging="360"/>
+      </w:pPr>
+    </w:lvl>
+    <w:lvl w:ilvl="8" w:tplc="4009001B" w:tentative="1">
+      <w:start w:val="1"/>
+      <w:numFmt w:val="lowerRoman"/>
+      <w:lvlText w:val="%9."/>
+      <w:lvlJc w:val="right"/>
+      <w:pPr>
+        <w:ind w:left="6480" w:hanging="180"/>
+      </w:pPr>
+    </w:lvl>
+  </w:abstractNum>
+  <w:abstractNum w:abstractNumId="2">
+    <w:nsid w:val="580C08D7"/>
+    <w:multiLevelType w:val="hybridMultilevel"/>
+    <w:tmpl w:val="AF14058A"/>
+    <w:lvl w:ilvl="0" w:tplc="BB8EDA2E">
+      <w:start w:val="1"/>
+      <w:numFmt w:val="decimal"/>
+      <w:lvlText w:val="%1)"/>
+      <w:lvlJc w:val="left"/>
+      <w:pPr>
+        <w:ind w:left="720" w:hanging="360"/>
+      </w:pPr>
+      <w:rPr>
+        <w:rFonts w:hint="default"/>
+        <w:b w:val="0"/>
+      </w:rPr>
+    </w:lvl>
+    <w:lvl w:ilvl="1" w:tplc="40090019" w:tentative="1">
+      <w:start w:val="1"/>
+      <w:numFmt w:val="lowerLetter"/>
+      <w:lvlText w:val="%2."/>
+      <w:lvlJc w:val="left"/>
+      <w:pPr>
+        <w:ind w:left="1440" w:hanging="360"/>
+      </w:pPr>
+    </w:lvl>
+    <w:lvl w:ilvl="2" w:tplc="4009001B" w:tentative="1">
+      <w:start w:val="1"/>
+      <w:numFmt w:val="lowerRoman"/>
+      <w:lvlText w:val="%3."/>
+      <w:lvlJc w:val="right"/>
+      <w:pPr>
+        <w:ind w:left="2160" w:hanging="180"/>
+      </w:pPr>
+    </w:lvl>
+    <w:lvl w:ilvl="3" w:tplc="4009000F" w:tentative="1">
+      <w:start w:val="1"/>
+      <w:numFmt w:val="decimal"/>
+      <w:lvlText w:val="%4."/>
+      <w:lvlJc w:val="left"/>
+      <w:pPr>
+        <w:ind w:left="2880" w:hanging="360"/>
+      </w:pPr>
+    </w:lvl>
+    <w:lvl w:ilvl="4" w:tplc="40090019" w:tentative="1">
+      <w:start w:val="1"/>
+      <w:numFmt w:val="lowerLetter"/>
+      <w:lvlText w:val="%5."/>
+      <w:lvlJc w:val="left"/>
+      <w:pPr>
+        <w:ind w:left="3600" w:hanging="360"/>
+      </w:pPr>
+    </w:lvl>
+    <w:lvl w:ilvl="5" w:tplc="4009001B" w:tentative="1">
+      <w:start w:val="1"/>
+      <w:numFmt w:val="lowerRoman"/>
+      <w:lvlText w:val="%6."/>
+      <w:lvlJc w:val="right"/>
+      <w:pPr>
+        <w:ind w:left="4320" w:hanging="180"/>
+      </w:pPr>
+    </w:lvl>
+    <w:lvl w:ilvl="6" w:tplc="4009000F" w:tentative="1">
+      <w:start w:val="1"/>
+      <w:numFmt w:val="decimal"/>
+      <w:lvlText w:val="%7."/>
+      <w:lvlJc w:val="left"/>
+      <w:pPr>
+        <w:ind w:left="5040" w:hanging="360"/>
+      </w:pPr>
+    </w:lvl>
+    <w:lvl w:ilvl="7" w:tplc="40090019" w:tentative="1">
+      <w:start w:val="1"/>
+      <w:numFmt w:val="lowerLetter"/>
+      <w:lvlText w:val="%8."/>
+      <w:lvlJc w:val="left"/>
+      <w:pPr>
+        <w:ind w:left="5760" w:hanging="360"/>
+      </w:pPr>
+    </w:lvl>
+    <w:lvl w:ilvl="8" w:tplc="4009001B" w:tentative="1">
+      <w:start w:val="1"/>
+      <w:numFmt w:val="lowerRoman"/>
+      <w:lvlText w:val="%9."/>
+      <w:lvlJc w:val="right"/>
+      <w:pPr>
+        <w:ind w:left="6480" w:hanging="180"/>
+      </w:pPr>
+    </w:lvl>
+  </w:abstractNum>
+  <w:abstractNum w:abstractNumId="3">
+    <w:nsid w:val="7BC16E1E"/>
+    <w:multiLevelType w:val="hybridMultilevel"/>
+    <w:tmpl w:val="96B2A680"/>
+    <w:lvl w:ilvl="0" w:tplc="4009000F">
+      <w:start w:val="1"/>
+      <w:numFmt w:val="decimal"/>
+      <w:lvlText w:val="%1."/>
+      <w:lvlJc w:val="left"/>
+      <w:pPr>
+        <w:ind w:left="720" w:hanging="360"/>
+      </w:pPr>
+    </w:lvl>
+    <w:lvl w:ilvl="1" w:tplc="40090019" w:tentative="1">
+      <w:start w:val="1"/>
+      <w:numFmt w:val="lowerLetter"/>
+      <w:lvlText w:val="%2."/>
+      <w:lvlJc w:val="left"/>
+      <w:pPr>
+        <w:ind w:left="1440" w:hanging="360"/>
+      </w:pPr>
+    </w:lvl>
+    <w:lvl w:ilvl="2" w:tplc="4009001B" w:tentative="1">
+      <w:start w:val="1"/>
+      <w:numFmt w:val="lowerRoman"/>
+      <w:lvlText w:val="%3."/>
+      <w:lvlJc w:val="right"/>
+      <w:pPr>
+        <w:ind w:left="2160" w:hanging="180"/>
+      </w:pPr>
+    </w:lvl>
+    <w:lvl w:ilvl="3" w:tplc="4009000F" w:tentative="1">
+      <w:start w:val="1"/>
+      <w:numFmt w:val="decimal"/>
+      <w:lvlText w:val="%4."/>
+      <w:lvlJc w:val="left"/>
+      <w:pPr>
+        <w:ind w:left="2880" w:hanging="360"/>
+      </w:pPr>
+    </w:lvl>
+    <w:lvl w:ilvl="4" w:tplc="40090019" w:tentative="1">
+      <w:start w:val="1"/>
+      <w:numFmt w:val="lowerLetter"/>
+      <w:lvlText w:val="%5."/>
+      <w:lvlJc w:val="left"/>
+      <w:pPr>
+        <w:ind w:left="3600" w:hanging="360"/>
+      </w:pPr>
+    </w:lvl>
+    <w:lvl w:ilvl="5" w:tplc="4009001B" w:tentative="1">
+      <w:start w:val="1"/>
+      <w:numFmt w:val="lowerRoman"/>
+      <w:lvlText w:val="%6."/>
+      <w:lvlJc w:val="right"/>
+      <w:pPr>
+        <w:ind w:left="4320" w:hanging="180"/>
+      </w:pPr>
+    </w:lvl>
+    <w:lvl w:ilvl="6" w:tplc="4009000F" w:tentative="1">
+      <w:start w:val="1"/>
+      <w:numFmt w:val="decimal"/>
+      <w:lvlText w:val="%7."/>
+      <w:lvlJc w:val="left"/>
+      <w:pPr>
+        <w:ind w:left="5040" w:hanging="360"/>
+      </w:pPr>
+    </w:lvl>
+    <w:lvl w:ilvl="7" w:tplc="40090019" w:tentative="1">
+      <w:start w:val="1"/>
+      <w:numFmt w:val="lowerLetter"/>
+      <w:lvlText w:val="%8."/>
+      <w:lvlJc w:val="left"/>
+      <w:pPr>
+        <w:ind w:left="5760" w:hanging="360"/>
+      </w:pPr>
+    </w:lvl>
+    <w:lvl w:ilvl="8" w:tplc="4009001B" w:tentative="1">
+      <w:start w:val="1"/>
+      <w:numFmt w:val="lowerRoman"/>
+      <w:lvlText w:val="%9."/>
+      <w:lvlJc w:val="right"/>
+      <w:pPr>
+        <w:ind w:left="6480" w:hanging="180"/>
+      </w:pPr>
+    </w:lvl>
+  </w:abstractNum>
+  <w:abstractNum w:abstractNumId="4">
+    <w:nsid w:val="7FB7692B"/>
+    <w:multiLevelType w:val="hybridMultilevel"/>
+    <w:tmpl w:val="CCD838B0"/>
+    <w:lvl w:ilvl="0" w:tplc="40090001">
+      <w:start w:val="1"/>
+      <w:numFmt w:val="bullet"/>
+      <w:lvlText w:val=""/>
+      <w:lvlJc w:val="left"/>
+      <w:pPr>
+        <w:ind w:left="1080" w:hanging="360"/>
+      </w:pPr>
+      <w:rPr>
+        <w:rFonts w:ascii="Symbol" w:hAnsi="Symbol" w:hint="default"/>
+      </w:rPr>
+    </w:lvl>
+    <w:lvl w:ilvl="1" w:tplc="4009000F">
+      <w:start w:val="1"/>
+      <w:numFmt w:val="decimal"/>
+      <w:lvlText w:val="%2."/>
+      <w:lvlJc w:val="left"/>
+      <w:pPr>
+        <w:ind w:left="1800" w:hanging="360"/>
+      </w:pPr>
+      <w:rPr>
+        <w:rFonts w:hint="default"/>
+      </w:rPr>
+    </w:lvl>
+    <w:lvl w:ilvl="2" w:tplc="40090005" w:tentative="1">
+      <w:start w:val="1"/>
+      <w:numFmt w:val="bullet"/>
+      <w:lvlText w:val=""/>
+      <w:lvlJc w:val="left"/>
+      <w:pPr>
+        <w:ind w:left="2520" w:hanging="360"/>
+      </w:pPr>
+      <w:rPr>
+        <w:rFonts w:ascii="Wingdings" w:hAnsi="Wingdings" w:hint="default"/>
+      </w:rPr>
+    </w:lvl>
+    <w:lvl w:ilvl="3" w:tplc="40090001" w:tentative="1">
+      <w:start w:val="1"/>
+      <w:numFmt w:val="bullet"/>
+      <w:lvlText w:val=""/>
+      <w:lvlJc w:val="left"/>
+      <w:pPr>
+        <w:ind w:left="3240" w:hanging="360"/>
+      </w:pPr>
+      <w:rPr>
+        <w:rFonts w:ascii="Symbol" w:hAnsi="Symbol" w:hint="default"/>
+      </w:rPr>
+    </w:lvl>
+    <w:lvl w:ilvl="4" w:tplc="40090003" w:tentative="1">
+      <w:start w:val="1"/>
+      <w:numFmt w:val="bullet"/>
+      <w:lvlText w:val="o"/>
+      <w:lvlJc w:val="left"/>
+      <w:pPr>
+        <w:ind w:left="3960" w:hanging="360"/>
+      </w:pPr>
+      <w:rPr>
+        <w:rFonts w:ascii="Courier New" w:hAnsi="Courier New" w:cs="Courier New" w:hint="default"/>
+      </w:rPr>
+    </w:lvl>
+    <w:lvl w:ilvl="5" w:tplc="40090005" w:tentative="1">
+      <w:start w:val="1"/>
+      <w:numFmt w:val="bullet"/>
+      <w:lvlText w:val=""/>
+      <w:lvlJc w:val="left"/>
+      <w:pPr>
+        <w:ind w:left="4680" w:hanging="360"/>
+      </w:pPr>
+      <w:rPr>
+        <w:rFonts w:ascii="Wingdings" w:hAnsi="Wingdings" w:hint="default"/>
+      </w:rPr>
+    </w:lvl>
+    <w:lvl w:ilvl="6" w:tplc="40090001" w:tentative="1">
+      <w:start w:val="1"/>
+      <w:numFmt w:val="bullet"/>
+      <w:lvlText w:val=""/>
+      <w:lvlJc w:val="left"/>
+      <w:pPr>
+        <w:ind w:left="5400" w:hanging="360"/>
+      </w:pPr>
+      <w:rPr>
+        <w:rFonts w:ascii="Symbol" w:hAnsi="Symbol" w:hint="default"/>
+      </w:rPr>
+    </w:lvl>
+    <w:lvl w:ilvl="7" w:tplc="40090003" w:tentative="1">
+      <w:start w:val="1"/>
+      <w:numFmt w:val="bullet"/>
+      <w:lvlText w:val="o"/>
+      <w:lvlJc w:val="left"/>
+      <w:pPr>
+        <w:ind w:left="6120" w:hanging="360"/>
+      </w:pPr>
+      <w:rPr>
+        <w:rFonts w:ascii="Courier New" w:hAnsi="Courier New" w:cs="Courier New" w:hint="default"/>
+      </w:rPr>
+    </w:lvl>
+    <w:lvl w:ilvl="8" w:tplc="40090005" w:tentative="1">
+      <w:start w:val="1"/>
+      <w:numFmt w:val="bullet"/>
+      <w:lvlText w:val=""/>
+      <w:lvlJc w:val="left"/>
+      <w:pPr>
+        <w:ind w:left="6840" w:hanging="360"/>
+      </w:pPr>
+      <w:rPr>
+        <w:rFonts w:ascii="Wingdings" w:hAnsi="Wingdings" w:hint="default"/>
+      </w:rPr>
+    </w:lvl>
+  </w:abstractNum>
+  <w:num w:numId="1">
+    <w:abstractNumId w:val="0"/>
+  </w:num>
+  <w:num w:numId="2">
+    <w:abstractNumId w:val="1"/>
+  </w:num>
+  <w:num w:numId="3">
+    <w:abstractNumId w:val="3"/>
+  </w:num>
+  <w:num w:numId="4">
+    <w:abstractNumId w:val="4"/>
+  </w:num>
+  <w:num w:numId="5">
+    <w:abstractNumId w:val="2"/>
+  </w:num>
+</w:numbering>
 </file>
 
 <file path=word/styles.xml><?xml version="1.0" encoding="utf-8"?>
@@ -701,6 +1964,43 @@
       <w:u w:val="single"/>
     </w:rPr>
   </w:style>
+  <w:style w:type="paragraph" w:styleId="ListParagraph">
+    <w:name w:val="List Paragraph"/>
+    <w:basedOn w:val="Normal"/>
+    <w:uiPriority w:val="34"/>
+    <w:qFormat/>
+    <w:rsid w:val="004D7BF3"/>
+    <w:pPr>
+      <w:ind w:left="720"/>
+      <w:contextualSpacing/>
+    </w:pPr>
+  </w:style>
+  <w:style w:type="table" w:styleId="TableGrid">
+    <w:name w:val="Table Grid"/>
+    <w:basedOn w:val="TableNormal"/>
+    <w:uiPriority w:val="39"/>
+    <w:rsid w:val="00722741"/>
+    <w:pPr>
+      <w:spacing w:after="0" w:line="240" w:lineRule="auto"/>
+    </w:pPr>
+    <w:tblPr>
+      <w:tblInd w:w="0" w:type="dxa"/>
+      <w:tblBorders>
+        <w:top w:val="single" w:sz="4" w:space="0" w:color="auto"/>
+        <w:left w:val="single" w:sz="4" w:space="0" w:color="auto"/>
+        <w:bottom w:val="single" w:sz="4" w:space="0" w:color="auto"/>
+        <w:right w:val="single" w:sz="4" w:space="0" w:color="auto"/>
+        <w:insideH w:val="single" w:sz="4" w:space="0" w:color="auto"/>
+        <w:insideV w:val="single" w:sz="4" w:space="0" w:color="auto"/>
+      </w:tblBorders>
+      <w:tblCellMar>
+        <w:top w:w="0" w:type="dxa"/>
+        <w:left w:w="108" w:type="dxa"/>
+        <w:bottom w:w="0" w:type="dxa"/>
+        <w:right w:w="108" w:type="dxa"/>
+      </w:tblCellMar>
+    </w:tblPr>
+  </w:style>
 </w:styles>
 </file>
 

</xml_diff>

<commit_message>
Changed font to roboto and did some beautification.Added PDF file.
</commit_message>
<xml_diff>
--- a/v1.0/Srinath_resume.docx
+++ b/v1.0/Srinath_resume.docx
@@ -7,14 +7,14 @@
         <w:spacing w:after="0"/>
         <w:jc w:val="both"/>
         <w:rPr>
-          <w:rFonts w:ascii="Arial" w:hAnsi="Arial" w:cs="Arial"/>
+          <w:rFonts w:ascii="Roboto" w:hAnsi="Roboto" w:cs="Arial"/>
           <w:sz w:val="28"/>
           <w:szCs w:val="28"/>
         </w:rPr>
       </w:pPr>
       <w:r>
         <w:rPr>
-          <w:rFonts w:ascii="Arial" w:hAnsi="Arial" w:cs="Arial"/>
+          <w:rFonts w:ascii="Roboto" w:hAnsi="Roboto" w:cs="Arial"/>
           <w:sz w:val="28"/>
           <w:szCs w:val="28"/>
         </w:rPr>
@@ -22,7 +22,7 @@
       </w:r>
       <w:r>
         <w:rPr>
-          <w:rFonts w:ascii="Arial" w:hAnsi="Arial" w:cs="Arial"/>
+          <w:rFonts w:ascii="Roboto" w:hAnsi="Roboto" w:cs="Arial"/>
           <w:sz w:val="28"/>
           <w:szCs w:val="28"/>
         </w:rPr>
@@ -34,88 +34,196 @@
         <w:spacing w:after="0"/>
         <w:jc w:val="both"/>
         <w:rPr>
-          <w:rFonts w:ascii="Arial" w:hAnsi="Arial" w:cs="Arial"/>
-        </w:rPr>
-      </w:pPr>
-      <w:r>
-        <w:rPr>
-          <w:rFonts w:ascii="Arial" w:hAnsi="Arial" w:cs="Arial"/>
+          <w:rFonts w:ascii="Roboto" w:hAnsi="Roboto" w:cs="Arial"/>
+          <w:sz w:val="20"/>
+          <w:szCs w:val="20"/>
+        </w:rPr>
+      </w:pPr>
+      <w:r>
+        <w:rPr>
+          <w:rFonts w:ascii="Roboto" w:hAnsi="Roboto" w:cs="Arial"/>
+          <w:sz w:val="20"/>
+          <w:szCs w:val="20"/>
         </w:rPr>
         <w:t>S/o</w:t>
       </w:r>
       <w:r>
         <w:rPr>
-          <w:rFonts w:ascii="Arial" w:hAnsi="Arial" w:cs="Arial"/>
-        </w:rPr>
-        <w:t xml:space="preserve"> Ravindranath R A,</w:t>
-      </w:r>
-    </w:p>
-    <w:p>
-      <w:pPr>
-        <w:spacing w:after="0"/>
-        <w:jc w:val="both"/>
-        <w:rPr>
-          <w:rFonts w:ascii="Arial" w:hAnsi="Arial" w:cs="Arial"/>
-        </w:rPr>
-      </w:pPr>
-      <w:r>
-        <w:rPr>
-          <w:rFonts w:ascii="Arial" w:hAnsi="Arial" w:cs="Arial"/>
+          <w:rFonts w:ascii="Roboto" w:hAnsi="Roboto" w:cs="Arial"/>
+          <w:sz w:val="20"/>
+          <w:szCs w:val="20"/>
+        </w:rPr>
+        <w:t xml:space="preserve"> </w:t>
+      </w:r>
+      <w:proofErr w:type="spellStart"/>
+      <w:r>
+        <w:rPr>
+          <w:rFonts w:ascii="Roboto" w:hAnsi="Roboto" w:cs="Arial"/>
+          <w:sz w:val="20"/>
+          <w:szCs w:val="20"/>
+        </w:rPr>
+        <w:t>Ravindranath</w:t>
+      </w:r>
+      <w:proofErr w:type="spellEnd"/>
+      <w:r>
+        <w:rPr>
+          <w:rFonts w:ascii="Roboto" w:hAnsi="Roboto" w:cs="Arial"/>
+          <w:sz w:val="20"/>
+          <w:szCs w:val="20"/>
+        </w:rPr>
+        <w:t xml:space="preserve"> R A,</w:t>
+      </w:r>
+    </w:p>
+    <w:p>
+      <w:pPr>
+        <w:spacing w:after="0"/>
+        <w:jc w:val="both"/>
+        <w:rPr>
+          <w:rFonts w:ascii="Roboto" w:hAnsi="Roboto" w:cs="Arial"/>
+          <w:sz w:val="20"/>
+          <w:szCs w:val="20"/>
+        </w:rPr>
+      </w:pPr>
+      <w:r>
+        <w:rPr>
+          <w:rFonts w:ascii="Roboto" w:hAnsi="Roboto" w:cs="Arial"/>
+          <w:sz w:val="20"/>
+          <w:szCs w:val="20"/>
         </w:rPr>
         <w:t>#13/14 1</w:t>
       </w:r>
       <w:r>
         <w:rPr>
-          <w:rFonts w:ascii="Arial" w:hAnsi="Arial" w:cs="Arial"/>
+          <w:rFonts w:ascii="Roboto" w:hAnsi="Roboto" w:cs="Arial"/>
+          <w:sz w:val="20"/>
+          <w:szCs w:val="20"/>
           <w:vertAlign w:val="superscript"/>
         </w:rPr>
         <w:t>st</w:t>
       </w:r>
       <w:r>
         <w:rPr>
-          <w:rFonts w:ascii="Arial" w:hAnsi="Arial" w:cs="Arial"/>
-        </w:rPr>
-        <w:t xml:space="preserve"> floor Kempanna bldg. </w:t>
-      </w:r>
-    </w:p>
-    <w:p>
-      <w:pPr>
-        <w:spacing w:after="0"/>
-        <w:jc w:val="both"/>
-        <w:rPr>
-          <w:rFonts w:ascii="Arial" w:hAnsi="Arial" w:cs="Arial"/>
-        </w:rPr>
-      </w:pPr>
-      <w:r>
-        <w:rPr>
-          <w:rFonts w:ascii="Arial" w:hAnsi="Arial" w:cs="Arial"/>
-        </w:rPr>
-        <w:t>PK Kalyana mantap</w:t>
-      </w:r>
-      <w:r>
-        <w:rPr>
-          <w:rFonts w:ascii="Arial" w:hAnsi="Arial" w:cs="Arial"/>
+          <w:rFonts w:ascii="Roboto" w:hAnsi="Roboto" w:cs="Arial"/>
+          <w:sz w:val="20"/>
+          <w:szCs w:val="20"/>
+        </w:rPr>
+        <w:t xml:space="preserve"> floor </w:t>
+      </w:r>
+      <w:proofErr w:type="spellStart"/>
+      <w:r>
+        <w:rPr>
+          <w:rFonts w:ascii="Roboto" w:hAnsi="Roboto" w:cs="Arial"/>
+          <w:sz w:val="20"/>
+          <w:szCs w:val="20"/>
+        </w:rPr>
+        <w:t>Kempanna</w:t>
+      </w:r>
+      <w:proofErr w:type="spellEnd"/>
+      <w:r>
+        <w:rPr>
+          <w:rFonts w:ascii="Roboto" w:hAnsi="Roboto" w:cs="Arial"/>
+          <w:sz w:val="20"/>
+          <w:szCs w:val="20"/>
+        </w:rPr>
+        <w:t xml:space="preserve"> bldg. </w:t>
+      </w:r>
+    </w:p>
+    <w:p>
+      <w:pPr>
+        <w:spacing w:after="0"/>
+        <w:jc w:val="both"/>
+        <w:rPr>
+          <w:rFonts w:ascii="Roboto" w:hAnsi="Roboto" w:cs="Arial"/>
+          <w:sz w:val="20"/>
+          <w:szCs w:val="20"/>
+        </w:rPr>
+      </w:pPr>
+      <w:r>
+        <w:rPr>
+          <w:rFonts w:ascii="Roboto" w:hAnsi="Roboto" w:cs="Arial"/>
+          <w:sz w:val="20"/>
+          <w:szCs w:val="20"/>
+        </w:rPr>
+        <w:t xml:space="preserve">PK </w:t>
+      </w:r>
+      <w:proofErr w:type="spellStart"/>
+      <w:r>
+        <w:rPr>
+          <w:rFonts w:ascii="Roboto" w:hAnsi="Roboto" w:cs="Arial"/>
+          <w:sz w:val="20"/>
+          <w:szCs w:val="20"/>
+        </w:rPr>
+        <w:t>Kalyana</w:t>
+      </w:r>
+      <w:proofErr w:type="spellEnd"/>
+      <w:r>
+        <w:rPr>
+          <w:rFonts w:ascii="Roboto" w:hAnsi="Roboto" w:cs="Arial"/>
+          <w:sz w:val="20"/>
+          <w:szCs w:val="20"/>
+        </w:rPr>
+        <w:t xml:space="preserve"> </w:t>
+      </w:r>
+      <w:proofErr w:type="spellStart"/>
+      <w:r>
+        <w:rPr>
+          <w:rFonts w:ascii="Roboto" w:hAnsi="Roboto" w:cs="Arial"/>
+          <w:sz w:val="20"/>
+          <w:szCs w:val="20"/>
+        </w:rPr>
+        <w:t>mantap</w:t>
+      </w:r>
+      <w:r>
+        <w:rPr>
+          <w:rFonts w:ascii="Roboto" w:hAnsi="Roboto" w:cs="Arial"/>
+          <w:sz w:val="20"/>
+          <w:szCs w:val="20"/>
         </w:rPr>
         <w:t>a</w:t>
       </w:r>
-      <w:r>
-        <w:rPr>
-          <w:rFonts w:ascii="Arial" w:hAnsi="Arial" w:cs="Arial"/>
-        </w:rPr>
-        <w:t xml:space="preserve"> Begur road</w:t>
-      </w:r>
-    </w:p>
-    <w:p>
-      <w:pPr>
-        <w:spacing w:after="0"/>
-        <w:jc w:val="both"/>
-        <w:rPr>
-          <w:rFonts w:ascii="Arial" w:hAnsi="Arial" w:cs="Arial"/>
-        </w:rPr>
-      </w:pPr>
-      <w:r>
-        <w:rPr>
-          <w:rFonts w:ascii="Arial" w:hAnsi="Arial" w:cs="Arial"/>
+      <w:proofErr w:type="spellEnd"/>
+      <w:r>
+        <w:rPr>
+          <w:rFonts w:ascii="Roboto" w:hAnsi="Roboto" w:cs="Arial"/>
+          <w:sz w:val="20"/>
+          <w:szCs w:val="20"/>
+        </w:rPr>
+        <w:t xml:space="preserve"> </w:t>
+      </w:r>
+      <w:proofErr w:type="spellStart"/>
+      <w:r>
+        <w:rPr>
+          <w:rFonts w:ascii="Roboto" w:hAnsi="Roboto" w:cs="Arial"/>
+          <w:sz w:val="20"/>
+          <w:szCs w:val="20"/>
+        </w:rPr>
+        <w:t>Begur</w:t>
+      </w:r>
+      <w:proofErr w:type="spellEnd"/>
+      <w:r>
+        <w:rPr>
+          <w:rFonts w:ascii="Roboto" w:hAnsi="Roboto" w:cs="Arial"/>
+          <w:sz w:val="20"/>
+          <w:szCs w:val="20"/>
+        </w:rPr>
+        <w:t xml:space="preserve"> road</w:t>
+      </w:r>
+    </w:p>
+    <w:p>
+      <w:pPr>
+        <w:spacing w:after="0"/>
+        <w:jc w:val="both"/>
+        <w:rPr>
+          <w:rFonts w:ascii="Roboto" w:hAnsi="Roboto" w:cs="Arial"/>
+          <w:sz w:val="20"/>
+          <w:szCs w:val="20"/>
+        </w:rPr>
+      </w:pPr>
+      <w:r>
+        <w:rPr>
+          <w:rFonts w:ascii="Roboto" w:hAnsi="Roboto" w:cs="Arial"/>
+          <w:sz w:val="20"/>
+          <w:szCs w:val="20"/>
         </w:rPr>
         <w:t>Bengaluru – 560068</w:t>
       </w:r>
@@ -125,18 +233,24 @@
         <w:spacing w:after="0"/>
         <w:jc w:val="both"/>
         <w:rPr>
-          <w:rFonts w:ascii="Arial" w:hAnsi="Arial" w:cs="Arial"/>
-        </w:rPr>
-      </w:pPr>
-      <w:r>
-        <w:rPr>
-          <w:rFonts w:ascii="Arial" w:hAnsi="Arial" w:cs="Arial"/>
+          <w:rFonts w:ascii="Roboto" w:hAnsi="Roboto" w:cs="Arial"/>
+          <w:sz w:val="20"/>
+          <w:szCs w:val="20"/>
+        </w:rPr>
+      </w:pPr>
+      <w:r>
+        <w:rPr>
+          <w:rFonts w:ascii="Roboto" w:hAnsi="Roboto" w:cs="Arial"/>
+          <w:sz w:val="20"/>
+          <w:szCs w:val="20"/>
         </w:rPr>
         <w:t>E-mail</w:t>
       </w:r>
       <w:r>
         <w:rPr>
-          <w:rFonts w:ascii="Arial" w:hAnsi="Arial" w:cs="Arial"/>
+          <w:rFonts w:ascii="Roboto" w:hAnsi="Roboto" w:cs="Arial"/>
+          <w:sz w:val="20"/>
+          <w:szCs w:val="20"/>
         </w:rPr>
         <w:t xml:space="preserve">: </w:t>
       </w:r>
@@ -144,7 +258,9 @@
         <w:r>
           <w:rPr>
             <w:rStyle w:val="Hyperlink"/>
-            <w:rFonts w:ascii="Arial" w:hAnsi="Arial" w:cs="Arial"/>
+            <w:rFonts w:ascii="Roboto" w:hAnsi="Roboto" w:cs="Arial"/>
+            <w:sz w:val="20"/>
+            <w:szCs w:val="20"/>
           </w:rPr>
           <w:t>r.srinath@live.com</w:t>
         </w:r>
@@ -155,24 +271,32 @@
         <w:spacing w:after="0"/>
         <w:jc w:val="both"/>
         <w:rPr>
-          <w:rFonts w:ascii="Arial" w:hAnsi="Arial" w:cs="Arial"/>
-        </w:rPr>
-      </w:pPr>
-      <w:r>
-        <w:rPr>
-          <w:rFonts w:ascii="Arial" w:hAnsi="Arial" w:cs="Arial"/>
+          <w:rFonts w:ascii="Roboto" w:hAnsi="Roboto" w:cs="Arial"/>
+          <w:sz w:val="20"/>
+          <w:szCs w:val="20"/>
+        </w:rPr>
+      </w:pPr>
+      <w:r>
+        <w:rPr>
+          <w:rFonts w:ascii="Roboto" w:hAnsi="Roboto" w:cs="Arial"/>
+          <w:sz w:val="20"/>
+          <w:szCs w:val="20"/>
         </w:rPr>
         <w:t>Ph</w:t>
       </w:r>
       <w:r>
         <w:rPr>
-          <w:rFonts w:ascii="Arial" w:hAnsi="Arial" w:cs="Arial"/>
+          <w:rFonts w:ascii="Roboto" w:hAnsi="Roboto" w:cs="Arial"/>
+          <w:sz w:val="20"/>
+          <w:szCs w:val="20"/>
         </w:rPr>
         <w:t>one</w:t>
       </w:r>
       <w:r>
         <w:rPr>
-          <w:rFonts w:ascii="Arial" w:hAnsi="Arial" w:cs="Arial"/>
+          <w:rFonts w:ascii="Roboto" w:hAnsi="Roboto" w:cs="Arial"/>
+          <w:sz w:val="20"/>
+          <w:szCs w:val="20"/>
         </w:rPr>
         <w:t>: +91 7760171800</w:t>
       </w:r>
@@ -185,32 +309,34 @@
         <w:spacing w:after="0"/>
         <w:jc w:val="both"/>
         <w:rPr>
-          <w:rFonts w:ascii="Calibri" w:hAnsi="Calibri"/>
-        </w:rPr>
-      </w:pPr>
-    </w:p>
-    <w:p>
-      <w:pPr>
-        <w:spacing w:after="0"/>
-        <w:jc w:val="both"/>
-        <w:rPr>
-          <w:rFonts w:ascii="Calibri" w:hAnsi="Calibri"/>
-        </w:rPr>
-      </w:pPr>
-    </w:p>
-    <w:p>
-      <w:pPr>
-        <w:spacing w:after="0"/>
-        <w:jc w:val="both"/>
-        <w:rPr>
-          <w:rFonts w:ascii="Arial" w:hAnsi="Arial" w:cs="Arial"/>
+          <w:rFonts w:ascii="Roboto" w:hAnsi="Roboto"/>
+        </w:rPr>
+      </w:pPr>
+    </w:p>
+    <w:p>
+      <w:pPr>
+        <w:spacing w:after="0"/>
+        <w:jc w:val="both"/>
+        <w:rPr>
+          <w:rFonts w:ascii="Roboto" w:hAnsi="Roboto"/>
+        </w:rPr>
+      </w:pPr>
+    </w:p>
+    <w:p>
+      <w:pPr>
+        <w:spacing w:after="0"/>
+        <w:jc w:val="both"/>
+        <w:rPr>
+          <w:rFonts w:ascii="Roboto" w:hAnsi="Roboto" w:cs="Arial"/>
           <w:sz w:val="26"/>
-        </w:rPr>
-      </w:pPr>
-      <w:r>
-        <w:rPr>
-          <w:rFonts w:ascii="Arial" w:hAnsi="Arial" w:cs="Arial"/>
+          <w:u w:val="single"/>
+        </w:rPr>
+      </w:pPr>
+      <w:r>
+        <w:rPr>
+          <w:rFonts w:ascii="Roboto" w:hAnsi="Roboto" w:cs="Arial"/>
           <w:sz w:val="26"/>
+          <w:u w:val="single"/>
         </w:rPr>
         <w:t>CAREER OBJECTIVE:</w:t>
       </w:r>
@@ -220,51 +346,47 @@
         <w:spacing w:after="0"/>
         <w:jc w:val="both"/>
         <w:rPr>
-          <w:rFonts w:ascii="Arial" w:hAnsi="Arial" w:cs="Arial"/>
-        </w:rPr>
-      </w:pPr>
-      <w:r>
-        <w:rPr>
-          <w:rFonts w:ascii="Arial" w:hAnsi="Arial" w:cs="Arial"/>
+          <w:rFonts w:ascii="Roboto" w:hAnsi="Roboto" w:cs="Arial"/>
+        </w:rPr>
+      </w:pPr>
+      <w:r>
+        <w:rPr>
+          <w:rFonts w:ascii="Roboto" w:hAnsi="Roboto" w:cs="Arial"/>
           <w:sz w:val="26"/>
         </w:rPr>
         <w:tab/>
       </w:r>
       <w:r>
         <w:rPr>
-          <w:rFonts w:ascii="Arial" w:hAnsi="Arial" w:cs="Arial"/>
-        </w:rPr>
-        <w:t xml:space="preserve">Looking for an opportunity to </w:t>
-      </w:r>
-      <w:r>
-        <w:rPr>
-          <w:rFonts w:ascii="Arial" w:hAnsi="Arial" w:cs="Arial"/>
-        </w:rPr>
-        <w:t>work with exciting team where I can actively contribute in building and delivering proactive solutions to the community while learning and tackling new challenges.</w:t>
-      </w:r>
-    </w:p>
-    <w:p>
-      <w:pPr>
-        <w:spacing w:after="0"/>
-        <w:jc w:val="both"/>
-        <w:rPr>
-          <w:rFonts w:ascii="Arial" w:hAnsi="Arial" w:cs="Arial"/>
-        </w:rPr>
-      </w:pPr>
-    </w:p>
-    <w:p>
-      <w:pPr>
-        <w:spacing w:after="0"/>
-        <w:jc w:val="both"/>
-        <w:rPr>
-          <w:rFonts w:ascii="Arial" w:hAnsi="Arial" w:cs="Arial"/>
+          <w:rFonts w:ascii="Roboto" w:hAnsi="Roboto" w:cs="Arial"/>
+        </w:rPr>
+        <w:t>Looking for an opportunity to work with exciting team where I can actively contribute in building and delivering proactive solutions to the community while learning and tackling new challenges.</w:t>
+      </w:r>
+    </w:p>
+    <w:p>
+      <w:pPr>
+        <w:spacing w:after="0"/>
+        <w:jc w:val="both"/>
+        <w:rPr>
+          <w:rFonts w:ascii="Roboto" w:hAnsi="Roboto" w:cs="Arial"/>
+        </w:rPr>
+      </w:pPr>
+    </w:p>
+    <w:p>
+      <w:pPr>
+        <w:spacing w:after="0"/>
+        <w:jc w:val="both"/>
+        <w:rPr>
+          <w:rFonts w:ascii="Roboto" w:hAnsi="Roboto" w:cs="Arial"/>
           <w:sz w:val="26"/>
-        </w:rPr>
-      </w:pPr>
-      <w:r>
-        <w:rPr>
-          <w:rFonts w:ascii="Arial" w:hAnsi="Arial" w:cs="Arial"/>
+          <w:u w:val="single"/>
+        </w:rPr>
+      </w:pPr>
+      <w:r>
+        <w:rPr>
+          <w:rFonts w:ascii="Roboto" w:hAnsi="Roboto" w:cs="Arial"/>
           <w:sz w:val="26"/>
+          <w:u w:val="single"/>
         </w:rPr>
         <w:t>SUMMARY:</w:t>
       </w:r>
@@ -279,14 +401,26 @@
         <w:spacing w:after="0"/>
         <w:jc w:val="both"/>
         <w:rPr>
-          <w:rFonts w:ascii="Arial" w:hAnsi="Arial" w:cs="Arial"/>
-        </w:rPr>
-      </w:pPr>
-      <w:r>
-        <w:rPr>
-          <w:rFonts w:ascii="Arial" w:hAnsi="Arial" w:cs="Arial"/>
-        </w:rPr>
-        <w:t>Have 2 years and 3 months of experience in developing and deploying Web and Enterprise applications using Java / J2EE, Spring MVC and Hibernate.</w:t>
+          <w:rFonts w:ascii="Roboto" w:hAnsi="Roboto" w:cs="Arial"/>
+        </w:rPr>
+      </w:pPr>
+      <w:r>
+        <w:rPr>
+          <w:rFonts w:ascii="Roboto" w:hAnsi="Roboto" w:cs="Arial"/>
+        </w:rPr>
+        <w:t>Have 2 years and 3 months of experience in developing and deploying Web and Enterprise applications</w:t>
+      </w:r>
+      <w:r>
+        <w:rPr>
+          <w:rFonts w:ascii="Roboto" w:hAnsi="Roboto" w:cs="Arial"/>
+        </w:rPr>
+        <w:t>, REST and SOAP services</w:t>
+      </w:r>
+      <w:r>
+        <w:rPr>
+          <w:rFonts w:ascii="Roboto" w:hAnsi="Roboto" w:cs="Arial"/>
+        </w:rPr>
+        <w:t xml:space="preserve"> using Java / J2EE, Spring MVC and Hibernate.</w:t>
       </w:r>
     </w:p>
     <w:p>
@@ -299,44 +433,98 @@
         <w:spacing w:after="0"/>
         <w:jc w:val="both"/>
         <w:rPr>
-          <w:rFonts w:ascii="Arial" w:hAnsi="Arial" w:cs="Arial"/>
-        </w:rPr>
-      </w:pPr>
-      <w:r>
-        <w:rPr>
-          <w:rFonts w:ascii="Arial" w:hAnsi="Arial" w:cs="Arial"/>
+          <w:rFonts w:ascii="Roboto" w:hAnsi="Roboto" w:cs="Arial"/>
+        </w:rPr>
+      </w:pPr>
+      <w:r>
+        <w:rPr>
+          <w:rFonts w:ascii="Roboto" w:hAnsi="Roboto" w:cs="Arial"/>
         </w:rPr>
         <w:t>Hands</w:t>
       </w:r>
       <w:r>
         <w:rPr>
-          <w:rFonts w:ascii="Arial" w:hAnsi="Arial" w:cs="Arial"/>
-        </w:rPr>
-        <w:t xml:space="preserve"> on experience on Javascript (ES6), NodeJS, Express,</w:t>
-      </w:r>
-      <w:r>
-        <w:rPr>
-          <w:rFonts w:ascii="Arial" w:hAnsi="Arial" w:cs="Arial"/>
-        </w:rPr>
-        <w:t xml:space="preserve"> MongoDB, JQuery, HTML5 </w:t>
-      </w:r>
-      <w:r>
-        <w:rPr>
-          <w:rFonts w:ascii="Arial" w:hAnsi="Arial" w:cs="Arial"/>
+          <w:rFonts w:ascii="Roboto" w:hAnsi="Roboto" w:cs="Arial"/>
+        </w:rPr>
+        <w:t xml:space="preserve"> on experience on </w:t>
+      </w:r>
+      <w:proofErr w:type="spellStart"/>
+      <w:r>
+        <w:rPr>
+          <w:rFonts w:ascii="Roboto" w:hAnsi="Roboto" w:cs="Arial"/>
+        </w:rPr>
+        <w:t>Javascript</w:t>
+      </w:r>
+      <w:proofErr w:type="spellEnd"/>
+      <w:r>
+        <w:rPr>
+          <w:rFonts w:ascii="Roboto" w:hAnsi="Roboto" w:cs="Arial"/>
+        </w:rPr>
+        <w:t xml:space="preserve"> (ES6), </w:t>
+      </w:r>
+      <w:proofErr w:type="spellStart"/>
+      <w:r>
+        <w:rPr>
+          <w:rFonts w:ascii="Roboto" w:hAnsi="Roboto" w:cs="Arial"/>
+        </w:rPr>
+        <w:t>NodeJS</w:t>
+      </w:r>
+      <w:proofErr w:type="spellEnd"/>
+      <w:r>
+        <w:rPr>
+          <w:rFonts w:ascii="Roboto" w:hAnsi="Roboto" w:cs="Arial"/>
+        </w:rPr>
+        <w:t>, Express,</w:t>
+      </w:r>
+      <w:r>
+        <w:rPr>
+          <w:rFonts w:ascii="Roboto" w:hAnsi="Roboto" w:cs="Arial"/>
+        </w:rPr>
+        <w:t xml:space="preserve"> </w:t>
+      </w:r>
+      <w:proofErr w:type="spellStart"/>
+      <w:r>
+        <w:rPr>
+          <w:rFonts w:ascii="Roboto" w:hAnsi="Roboto" w:cs="Arial"/>
+        </w:rPr>
+        <w:t>MongoDB</w:t>
+      </w:r>
+      <w:proofErr w:type="spellEnd"/>
+      <w:r>
+        <w:rPr>
+          <w:rFonts w:ascii="Roboto" w:hAnsi="Roboto" w:cs="Arial"/>
+        </w:rPr>
+        <w:t xml:space="preserve">, </w:t>
+      </w:r>
+      <w:proofErr w:type="spellStart"/>
+      <w:r>
+        <w:rPr>
+          <w:rFonts w:ascii="Roboto" w:hAnsi="Roboto" w:cs="Arial"/>
+        </w:rPr>
+        <w:t>JQuery</w:t>
+      </w:r>
+      <w:proofErr w:type="spellEnd"/>
+      <w:r>
+        <w:rPr>
+          <w:rFonts w:ascii="Roboto" w:hAnsi="Roboto" w:cs="Arial"/>
+        </w:rPr>
+        <w:t xml:space="preserve">, HTML5 </w:t>
+      </w:r>
+      <w:r>
+        <w:rPr>
+          <w:rFonts w:ascii="Roboto" w:hAnsi="Roboto" w:cs="Arial"/>
         </w:rPr>
         <w:t xml:space="preserve">and </w:t>
       </w:r>
-      <w:bookmarkStart w:id="0" w:name="_GoBack"/>
-      <w:bookmarkEnd w:id="0"/>
-      <w:r>
-        <w:rPr>
-          <w:rFonts w:ascii="Arial" w:hAnsi="Arial" w:cs="Arial"/>
+      <w:r>
+        <w:rPr>
+          <w:rFonts w:ascii="Roboto" w:hAnsi="Roboto" w:cs="Arial"/>
         </w:rPr>
         <w:t>CSS</w:t>
       </w:r>
       <w:r>
         <w:rPr>
-          <w:rFonts w:ascii="Arial" w:hAnsi="Arial" w:cs="Arial"/>
+          <w:rFonts w:ascii="Roboto" w:hAnsi="Roboto" w:cs="Arial"/>
         </w:rPr>
         <w:t>3.</w:t>
       </w:r>
@@ -351,24 +539,46 @@
         <w:spacing w:after="0"/>
         <w:jc w:val="both"/>
         <w:rPr>
-          <w:rFonts w:ascii="Arial" w:hAnsi="Arial" w:cs="Arial"/>
-        </w:rPr>
-      </w:pPr>
-      <w:r>
-        <w:rPr>
-          <w:rFonts w:ascii="Arial" w:hAnsi="Arial" w:cs="Arial"/>
-        </w:rPr>
-        <w:t>Familiar with configuration and deployment of applications on Tomcat, JBoss and IBM WebSphere</w:t>
-      </w:r>
-      <w:r>
-        <w:rPr>
-          <w:rFonts w:ascii="Arial" w:hAnsi="Arial" w:cs="Arial"/>
+          <w:rFonts w:ascii="Roboto" w:hAnsi="Roboto" w:cs="Arial"/>
+        </w:rPr>
+      </w:pPr>
+      <w:r>
+        <w:rPr>
+          <w:rFonts w:ascii="Roboto" w:hAnsi="Roboto" w:cs="Arial"/>
+        </w:rPr>
+        <w:t xml:space="preserve">Familiar with configuration and deployment of applications on Tomcat, </w:t>
+      </w:r>
+      <w:proofErr w:type="spellStart"/>
+      <w:r>
+        <w:rPr>
+          <w:rFonts w:ascii="Roboto" w:hAnsi="Roboto" w:cs="Arial"/>
+        </w:rPr>
+        <w:t>JBoss</w:t>
+      </w:r>
+      <w:proofErr w:type="spellEnd"/>
+      <w:r>
+        <w:rPr>
+          <w:rFonts w:ascii="Roboto" w:hAnsi="Roboto" w:cs="Arial"/>
+        </w:rPr>
+        <w:t xml:space="preserve"> and IBM </w:t>
+      </w:r>
+      <w:proofErr w:type="spellStart"/>
+      <w:r>
+        <w:rPr>
+          <w:rFonts w:ascii="Roboto" w:hAnsi="Roboto" w:cs="Arial"/>
+        </w:rPr>
+        <w:t>WebSphere</w:t>
+      </w:r>
+      <w:proofErr w:type="spellEnd"/>
+      <w:r>
+        <w:rPr>
+          <w:rFonts w:ascii="Roboto" w:hAnsi="Roboto" w:cs="Arial"/>
         </w:rPr>
         <w:t xml:space="preserve"> in both Windows and Linux platforms</w:t>
       </w:r>
       <w:r>
         <w:rPr>
-          <w:rFonts w:ascii="Arial" w:hAnsi="Arial" w:cs="Arial"/>
+          <w:rFonts w:ascii="Roboto" w:hAnsi="Roboto" w:cs="Arial"/>
         </w:rPr>
         <w:t>.</w:t>
       </w:r>
@@ -383,12 +593,12 @@
         <w:spacing w:after="0"/>
         <w:jc w:val="both"/>
         <w:rPr>
-          <w:rFonts w:ascii="Arial" w:hAnsi="Arial" w:cs="Arial"/>
-        </w:rPr>
-      </w:pPr>
-      <w:r>
-        <w:rPr>
-          <w:rFonts w:ascii="Arial" w:hAnsi="Arial" w:cs="Arial"/>
+          <w:rFonts w:ascii="Roboto" w:hAnsi="Roboto" w:cs="Arial"/>
+        </w:rPr>
+      </w:pPr>
+      <w:r>
+        <w:rPr>
+          <w:rFonts w:ascii="Roboto" w:hAnsi="Roboto" w:cs="Arial"/>
         </w:rPr>
         <w:t>Worked on MSSQL server, MySQL, IBM DB2 and Mongo DB database engines.</w:t>
       </w:r>
@@ -403,14 +613,28 @@
         <w:spacing w:after="0"/>
         <w:jc w:val="both"/>
         <w:rPr>
-          <w:rFonts w:ascii="Arial" w:hAnsi="Arial" w:cs="Arial"/>
-        </w:rPr>
-      </w:pPr>
-      <w:r>
-        <w:rPr>
-          <w:rFonts w:ascii="Arial" w:hAnsi="Arial" w:cs="Arial"/>
-        </w:rPr>
-        <w:t>Have experience working with Maven, npm, Git and SVN.</w:t>
+          <w:rFonts w:ascii="Roboto" w:hAnsi="Roboto" w:cs="Arial"/>
+        </w:rPr>
+      </w:pPr>
+      <w:r>
+        <w:rPr>
+          <w:rFonts w:ascii="Roboto" w:hAnsi="Roboto" w:cs="Arial"/>
+        </w:rPr>
+        <w:t xml:space="preserve">Have experience working with Maven, </w:t>
+      </w:r>
+      <w:proofErr w:type="spellStart"/>
+      <w:r>
+        <w:rPr>
+          <w:rFonts w:ascii="Roboto" w:hAnsi="Roboto" w:cs="Arial"/>
+        </w:rPr>
+        <w:t>npm</w:t>
+      </w:r>
+      <w:proofErr w:type="spellEnd"/>
+      <w:r>
+        <w:rPr>
+          <w:rFonts w:ascii="Roboto" w:hAnsi="Roboto" w:cs="Arial"/>
+        </w:rPr>
+        <w:t>, Git and SVN.</w:t>
       </w:r>
     </w:p>
     <w:p>
@@ -423,12 +647,12 @@
         <w:spacing w:after="0"/>
         <w:jc w:val="both"/>
         <w:rPr>
-          <w:rFonts w:ascii="Arial" w:hAnsi="Arial" w:cs="Arial"/>
-        </w:rPr>
-      </w:pPr>
-      <w:r>
-        <w:rPr>
-          <w:rFonts w:ascii="Arial" w:hAnsi="Arial" w:cs="Arial"/>
+          <w:rFonts w:ascii="Roboto" w:hAnsi="Roboto" w:cs="Arial"/>
+        </w:rPr>
+      </w:pPr>
+      <w:r>
+        <w:rPr>
+          <w:rFonts w:ascii="Roboto" w:hAnsi="Roboto" w:cs="Arial"/>
         </w:rPr>
         <w:t>Experience in deploying application and content on AWS EC2, Amazon S3.</w:t>
       </w:r>
@@ -438,38 +662,45 @@
         <w:spacing w:after="0"/>
         <w:jc w:val="both"/>
         <w:rPr>
-          <w:rFonts w:ascii="Arial" w:hAnsi="Arial" w:cs="Arial"/>
-        </w:rPr>
-      </w:pPr>
-    </w:p>
-    <w:p>
-      <w:pPr>
-        <w:spacing w:after="0"/>
-        <w:jc w:val="both"/>
-        <w:rPr>
-          <w:rFonts w:ascii="Arial" w:hAnsi="Arial" w:cs="Arial"/>
+          <w:rFonts w:ascii="Roboto" w:hAnsi="Roboto" w:cs="Arial"/>
+        </w:rPr>
+      </w:pPr>
+    </w:p>
+    <w:p>
+      <w:pPr>
+        <w:spacing w:after="0"/>
+        <w:jc w:val="both"/>
+        <w:rPr>
+          <w:rFonts w:ascii="Roboto" w:hAnsi="Roboto" w:cs="Arial"/>
           <w:sz w:val="26"/>
-        </w:rPr>
-      </w:pPr>
-      <w:r>
-        <w:rPr>
-          <w:rFonts w:ascii="Arial" w:hAnsi="Arial" w:cs="Arial"/>
+          <w:u w:val="single"/>
+        </w:rPr>
+      </w:pPr>
+      <w:r>
+        <w:rPr>
+          <w:rFonts w:ascii="Roboto" w:hAnsi="Roboto" w:cs="Arial"/>
           <w:sz w:val="26"/>
-        </w:rPr>
-        <w:t>PROFESSIONAL EXPERIENCE</w:t>
-      </w:r>
-      <w:r>
-        <w:rPr>
-          <w:rFonts w:ascii="Arial" w:hAnsi="Arial" w:cs="Arial"/>
+          <w:u w:val="single"/>
+        </w:rPr>
+        <w:t>PROFESSIONAL EXPERIENCE:</w:t>
+      </w:r>
+    </w:p>
+    <w:p>
+      <w:pPr>
+        <w:spacing w:after="0"/>
+        <w:jc w:val="both"/>
+        <w:rPr>
+          <w:rFonts w:ascii="Roboto" w:hAnsi="Roboto" w:cs="Arial"/>
           <w:sz w:val="26"/>
-        </w:rPr>
-        <w:t>:</w:t>
-      </w:r>
+          <w:u w:val="single"/>
+        </w:rPr>
+      </w:pPr>
     </w:p>
     <w:tbl>
       <w:tblPr>
         <w:tblStyle w:val="TableGrid"/>
         <w:tblW w:w="9493" w:type="dxa"/>
+        <w:tblInd w:w="-5" w:type="dxa"/>
         <w:tblLook w:val="04A0" w:firstRow="1" w:lastRow="0" w:firstColumn="1" w:lastColumn="0" w:noHBand="0" w:noVBand="1"/>
       </w:tblPr>
       <w:tblGrid>
@@ -486,13 +717,13 @@
             <w:pPr>
               <w:jc w:val="center"/>
               <w:rPr>
-                <w:rFonts w:ascii="Arial" w:hAnsi="Arial" w:cs="Arial"/>
+                <w:rFonts w:ascii="Roboto" w:hAnsi="Roboto" w:cs="Arial"/>
                 <w:b/>
               </w:rPr>
             </w:pPr>
             <w:r>
               <w:rPr>
-                <w:rFonts w:ascii="Arial" w:hAnsi="Arial" w:cs="Arial"/>
+                <w:rFonts w:ascii="Roboto" w:hAnsi="Roboto" w:cs="Arial"/>
                 <w:b/>
               </w:rPr>
               <w:t>Organization</w:t>
@@ -507,13 +738,13 @@
             <w:pPr>
               <w:jc w:val="center"/>
               <w:rPr>
-                <w:rFonts w:ascii="Arial" w:hAnsi="Arial" w:cs="Arial"/>
+                <w:rFonts w:ascii="Roboto" w:hAnsi="Roboto" w:cs="Arial"/>
                 <w:b/>
               </w:rPr>
             </w:pPr>
             <w:r>
               <w:rPr>
-                <w:rFonts w:ascii="Arial" w:hAnsi="Arial" w:cs="Arial"/>
+                <w:rFonts w:ascii="Roboto" w:hAnsi="Roboto" w:cs="Arial"/>
                 <w:b/>
               </w:rPr>
               <w:t>Designation</w:t>
@@ -528,13 +759,13 @@
             <w:pPr>
               <w:jc w:val="center"/>
               <w:rPr>
-                <w:rFonts w:ascii="Arial" w:hAnsi="Arial" w:cs="Arial"/>
+                <w:rFonts w:ascii="Roboto" w:hAnsi="Roboto" w:cs="Arial"/>
                 <w:b/>
               </w:rPr>
             </w:pPr>
             <w:r>
               <w:rPr>
-                <w:rFonts w:ascii="Arial" w:hAnsi="Arial" w:cs="Arial"/>
+                <w:rFonts w:ascii="Roboto" w:hAnsi="Roboto" w:cs="Arial"/>
                 <w:b/>
               </w:rPr>
               <w:t>Duration</w:t>
@@ -551,14 +782,34 @@
             <w:pPr>
               <w:jc w:val="center"/>
               <w:rPr>
-                <w:rFonts w:ascii="Arial" w:hAnsi="Arial" w:cs="Arial"/>
+                <w:rFonts w:ascii="Roboto" w:hAnsi="Roboto" w:cs="Arial"/>
               </w:rPr>
             </w:pPr>
             <w:r>
               <w:rPr>
-                <w:rFonts w:ascii="Arial" w:hAnsi="Arial" w:cs="Arial"/>
-              </w:rPr>
-              <w:t>Finastra Financial Software Pvt. Ltd.</w:t>
+                <w:rFonts w:ascii="Roboto" w:hAnsi="Roboto" w:cs="Arial"/>
+              </w:rPr>
+              <w:t xml:space="preserve">Finastra Financial Software </w:t>
+            </w:r>
+            <w:proofErr w:type="spellStart"/>
+            <w:r>
+              <w:rPr>
+                <w:rFonts w:ascii="Roboto" w:hAnsi="Roboto" w:cs="Arial"/>
+              </w:rPr>
+              <w:t>Pvt.</w:t>
+            </w:r>
+            <w:proofErr w:type="spellEnd"/>
+            <w:r>
+              <w:rPr>
+                <w:rFonts w:ascii="Roboto" w:hAnsi="Roboto" w:cs="Arial"/>
+              </w:rPr>
+              <w:t xml:space="preserve"> Ltd.</w:t>
+            </w:r>
+            <w:r>
+              <w:rPr>
+                <w:rFonts w:ascii="Roboto" w:hAnsi="Roboto" w:cs="Arial"/>
+              </w:rPr>
+              <w:t>, Bangalore</w:t>
             </w:r>
           </w:p>
         </w:tc>
@@ -570,12 +821,12 @@
             <w:pPr>
               <w:jc w:val="center"/>
               <w:rPr>
-                <w:rFonts w:ascii="Arial" w:hAnsi="Arial" w:cs="Arial"/>
+                <w:rFonts w:ascii="Roboto" w:hAnsi="Roboto" w:cs="Arial"/>
               </w:rPr>
             </w:pPr>
             <w:r>
               <w:rPr>
-                <w:rFonts w:ascii="Arial" w:hAnsi="Arial" w:cs="Arial"/>
+                <w:rFonts w:ascii="Roboto" w:hAnsi="Roboto" w:cs="Arial"/>
               </w:rPr>
               <w:t>Associate Software Engineer</w:t>
             </w:r>
@@ -589,25 +840,25 @@
             <w:pPr>
               <w:jc w:val="center"/>
               <w:rPr>
-                <w:rFonts w:ascii="Arial" w:hAnsi="Arial" w:cs="Arial"/>
+                <w:rFonts w:ascii="Roboto" w:hAnsi="Roboto" w:cs="Arial"/>
               </w:rPr>
             </w:pPr>
             <w:r>
               <w:rPr>
-                <w:rFonts w:ascii="Arial" w:hAnsi="Arial" w:cs="Arial"/>
+                <w:rFonts w:ascii="Roboto" w:hAnsi="Roboto" w:cs="Arial"/>
               </w:rPr>
               <w:t>16</w:t>
             </w:r>
             <w:r>
               <w:rPr>
-                <w:rFonts w:ascii="Arial" w:hAnsi="Arial" w:cs="Arial"/>
+                <w:rFonts w:ascii="Roboto" w:hAnsi="Roboto" w:cs="Arial"/>
                 <w:vertAlign w:val="superscript"/>
               </w:rPr>
               <w:t>th</w:t>
             </w:r>
             <w:r>
               <w:rPr>
-                <w:rFonts w:ascii="Arial" w:hAnsi="Arial" w:cs="Arial"/>
+                <w:rFonts w:ascii="Roboto" w:hAnsi="Roboto" w:cs="Arial"/>
               </w:rPr>
               <w:t xml:space="preserve"> May 2016 till date.</w:t>
             </w:r>
@@ -623,14 +874,42 @@
             <w:pPr>
               <w:jc w:val="center"/>
               <w:rPr>
-                <w:rFonts w:ascii="Arial" w:hAnsi="Arial" w:cs="Arial"/>
+                <w:rFonts w:ascii="Roboto" w:hAnsi="Roboto" w:cs="Arial"/>
               </w:rPr>
             </w:pPr>
-            <w:r>
-              <w:rPr>
-                <w:rFonts w:ascii="Arial" w:hAnsi="Arial" w:cs="Arial"/>
-              </w:rPr>
-              <w:t>ThinkCore Technologies Pvt. Ltd.</w:t>
+            <w:proofErr w:type="spellStart"/>
+            <w:r>
+              <w:rPr>
+                <w:rFonts w:ascii="Roboto" w:hAnsi="Roboto" w:cs="Arial"/>
+              </w:rPr>
+              <w:t>ThinkCore</w:t>
+            </w:r>
+            <w:proofErr w:type="spellEnd"/>
+            <w:r>
+              <w:rPr>
+                <w:rFonts w:ascii="Roboto" w:hAnsi="Roboto" w:cs="Arial"/>
+              </w:rPr>
+              <w:t xml:space="preserve"> Technologies </w:t>
+            </w:r>
+            <w:proofErr w:type="spellStart"/>
+            <w:r>
+              <w:rPr>
+                <w:rFonts w:ascii="Roboto" w:hAnsi="Roboto" w:cs="Arial"/>
+              </w:rPr>
+              <w:t>Pvt.</w:t>
+            </w:r>
+            <w:proofErr w:type="spellEnd"/>
+            <w:r>
+              <w:rPr>
+                <w:rFonts w:ascii="Roboto" w:hAnsi="Roboto" w:cs="Arial"/>
+              </w:rPr>
+              <w:t xml:space="preserve"> Ltd.</w:t>
+            </w:r>
+            <w:r>
+              <w:rPr>
+                <w:rFonts w:ascii="Roboto" w:hAnsi="Roboto" w:cs="Arial"/>
+              </w:rPr>
+              <w:t>, Bangalore</w:t>
             </w:r>
           </w:p>
         </w:tc>
@@ -642,12 +921,12 @@
             <w:pPr>
               <w:jc w:val="center"/>
               <w:rPr>
-                <w:rFonts w:ascii="Arial" w:hAnsi="Arial" w:cs="Arial"/>
+                <w:rFonts w:ascii="Roboto" w:hAnsi="Roboto" w:cs="Arial"/>
               </w:rPr>
             </w:pPr>
             <w:r>
               <w:rPr>
-                <w:rFonts w:ascii="Arial" w:hAnsi="Arial" w:cs="Arial"/>
+                <w:rFonts w:ascii="Roboto" w:hAnsi="Roboto" w:cs="Arial"/>
               </w:rPr>
               <w:t>Software Engineer</w:t>
             </w:r>
@@ -661,56 +940,56 @@
             <w:pPr>
               <w:jc w:val="center"/>
               <w:rPr>
-                <w:rFonts w:ascii="Arial" w:hAnsi="Arial" w:cs="Arial"/>
+                <w:rFonts w:ascii="Roboto" w:hAnsi="Roboto" w:cs="Arial"/>
               </w:rPr>
             </w:pPr>
             <w:r>
               <w:rPr>
-                <w:rFonts w:ascii="Arial" w:hAnsi="Arial" w:cs="Arial"/>
+                <w:rFonts w:ascii="Roboto" w:hAnsi="Roboto" w:cs="Arial"/>
               </w:rPr>
               <w:t>8</w:t>
             </w:r>
             <w:r>
               <w:rPr>
-                <w:rFonts w:ascii="Arial" w:hAnsi="Arial" w:cs="Arial"/>
+                <w:rFonts w:ascii="Roboto" w:hAnsi="Roboto" w:cs="Arial"/>
                 <w:vertAlign w:val="superscript"/>
               </w:rPr>
               <w:t>th</w:t>
             </w:r>
             <w:r>
               <w:rPr>
-                <w:rFonts w:ascii="Arial" w:hAnsi="Arial" w:cs="Arial"/>
+                <w:rFonts w:ascii="Roboto" w:hAnsi="Roboto" w:cs="Arial"/>
               </w:rPr>
               <w:t xml:space="preserve"> April 2015 </w:t>
             </w:r>
             <w:r>
               <w:rPr>
-                <w:rFonts w:ascii="Arial" w:hAnsi="Arial" w:cs="Arial"/>
+                <w:rFonts w:ascii="Roboto" w:hAnsi="Roboto" w:cs="Arial"/>
               </w:rPr>
               <w:t>–</w:t>
             </w:r>
             <w:r>
               <w:rPr>
-                <w:rFonts w:ascii="Arial" w:hAnsi="Arial" w:cs="Arial"/>
+                <w:rFonts w:ascii="Roboto" w:hAnsi="Roboto" w:cs="Arial"/>
               </w:rPr>
               <w:t xml:space="preserve"> </w:t>
             </w:r>
             <w:r>
               <w:rPr>
-                <w:rFonts w:ascii="Arial" w:hAnsi="Arial" w:cs="Arial"/>
+                <w:rFonts w:ascii="Roboto" w:hAnsi="Roboto" w:cs="Arial"/>
               </w:rPr>
               <w:t>13</w:t>
             </w:r>
             <w:r>
               <w:rPr>
-                <w:rFonts w:ascii="Arial" w:hAnsi="Arial" w:cs="Arial"/>
+                <w:rFonts w:ascii="Roboto" w:hAnsi="Roboto" w:cs="Arial"/>
                 <w:vertAlign w:val="superscript"/>
               </w:rPr>
               <w:t>th</w:t>
             </w:r>
             <w:r>
               <w:rPr>
-                <w:rFonts w:ascii="Arial" w:hAnsi="Arial" w:cs="Arial"/>
+                <w:rFonts w:ascii="Roboto" w:hAnsi="Roboto" w:cs="Arial"/>
               </w:rPr>
               <w:t xml:space="preserve"> May 2016</w:t>
             </w:r>
@@ -723,25 +1002,27 @@
         <w:spacing w:after="0"/>
         <w:jc w:val="both"/>
         <w:rPr>
-          <w:rFonts w:ascii="Arial" w:hAnsi="Arial" w:cs="Arial"/>
-        </w:rPr>
-      </w:pPr>
-    </w:p>
-    <w:p>
-      <w:pPr>
-        <w:spacing w:after="0"/>
-        <w:jc w:val="both"/>
-        <w:rPr>
-          <w:rFonts w:ascii="Arial" w:hAnsi="Arial" w:cs="Arial"/>
+          <w:rFonts w:ascii="Roboto" w:hAnsi="Roboto" w:cs="Arial"/>
+        </w:rPr>
+      </w:pPr>
+    </w:p>
+    <w:p>
+      <w:pPr>
+        <w:spacing w:after="0"/>
+        <w:jc w:val="both"/>
+        <w:rPr>
+          <w:rFonts w:ascii="Roboto" w:hAnsi="Roboto" w:cs="Arial"/>
           <w:sz w:val="26"/>
           <w:szCs w:val="26"/>
-        </w:rPr>
-      </w:pPr>
-      <w:r>
-        <w:rPr>
-          <w:rFonts w:ascii="Arial" w:hAnsi="Arial" w:cs="Arial"/>
+          <w:u w:val="single"/>
+        </w:rPr>
+      </w:pPr>
+      <w:r>
+        <w:rPr>
+          <w:rFonts w:ascii="Roboto" w:hAnsi="Roboto" w:cs="Arial"/>
           <w:sz w:val="26"/>
           <w:szCs w:val="26"/>
+          <w:u w:val="single"/>
         </w:rPr>
         <w:t>PROJECT SUMMARY:</w:t>
       </w:r>
@@ -756,13 +1037,13 @@
         <w:spacing w:after="0"/>
         <w:jc w:val="both"/>
         <w:rPr>
-          <w:rFonts w:ascii="Arial" w:hAnsi="Arial" w:cs="Arial"/>
+          <w:rFonts w:ascii="Roboto" w:hAnsi="Roboto" w:cs="Arial"/>
           <w:b/>
         </w:rPr>
       </w:pPr>
       <w:r>
         <w:rPr>
-          <w:rFonts w:ascii="Arial" w:hAnsi="Arial" w:cs="Arial"/>
+          <w:rFonts w:ascii="Roboto" w:hAnsi="Roboto" w:cs="Arial"/>
           <w:b/>
         </w:rPr>
         <w:t>April 2017 till date.</w:t>
@@ -774,19 +1055,19 @@
         <w:spacing w:after="0"/>
         <w:jc w:val="both"/>
         <w:rPr>
-          <w:rFonts w:ascii="Arial" w:hAnsi="Arial" w:cs="Arial"/>
-        </w:rPr>
-      </w:pPr>
-      <w:r>
-        <w:rPr>
-          <w:rFonts w:ascii="Arial" w:hAnsi="Arial" w:cs="Arial"/>
+          <w:rFonts w:ascii="Roboto" w:hAnsi="Roboto" w:cs="Arial"/>
+        </w:rPr>
+      </w:pPr>
+      <w:r>
+        <w:rPr>
+          <w:rFonts w:ascii="Roboto" w:hAnsi="Roboto" w:cs="Arial"/>
           <w:b/>
         </w:rPr>
         <w:t xml:space="preserve">Organization: </w:t>
       </w:r>
       <w:r>
         <w:rPr>
-          <w:rFonts w:ascii="Arial" w:hAnsi="Arial" w:cs="Arial"/>
+          <w:rFonts w:ascii="Roboto" w:hAnsi="Roboto" w:cs="Arial"/>
         </w:rPr>
         <w:t>Finastra.</w:t>
       </w:r>
@@ -797,158 +1078,159 @@
         <w:ind w:firstLine="720"/>
         <w:jc w:val="both"/>
         <w:rPr>
-          <w:rFonts w:ascii="Arial" w:hAnsi="Arial" w:cs="Arial"/>
+          <w:rFonts w:ascii="Roboto" w:hAnsi="Roboto" w:cs="Arial"/>
           <w:b/>
         </w:rPr>
       </w:pPr>
       <w:r>
         <w:rPr>
-          <w:rFonts w:ascii="Arial" w:hAnsi="Arial" w:cs="Arial"/>
+          <w:rFonts w:ascii="Roboto" w:hAnsi="Roboto" w:cs="Arial"/>
           <w:b/>
         </w:rPr>
-        <w:t>Project</w:t>
-      </w:r>
-      <w:r>
-        <w:rPr>
-          <w:rFonts w:ascii="Arial" w:hAnsi="Arial" w:cs="Arial"/>
+        <w:t>Project:</w:t>
+      </w:r>
+      <w:r>
+        <w:rPr>
+          <w:rFonts w:ascii="Roboto" w:hAnsi="Roboto" w:cs="Arial"/>
+        </w:rPr>
+        <w:t xml:space="preserve"> Universal Banking Core.</w:t>
+      </w:r>
+    </w:p>
+    <w:p>
+      <w:pPr>
+        <w:spacing w:after="0"/>
+        <w:ind w:left="720"/>
+        <w:jc w:val="both"/>
+        <w:rPr>
+          <w:rFonts w:ascii="Roboto" w:hAnsi="Roboto" w:cs="Arial"/>
           <w:b/>
         </w:rPr>
+      </w:pPr>
+      <w:r>
+        <w:rPr>
+          <w:rFonts w:ascii="Roboto" w:hAnsi="Roboto" w:cs="Arial"/>
+          <w:b/>
+        </w:rPr>
+        <w:t>Development Lifecycle:</w:t>
+      </w:r>
+      <w:r>
+        <w:rPr>
+          <w:rFonts w:ascii="Roboto" w:hAnsi="Roboto" w:cs="Arial"/>
+        </w:rPr>
+        <w:t xml:space="preserve"> Agile.</w:t>
+      </w:r>
+    </w:p>
+    <w:p>
+      <w:pPr>
+        <w:spacing w:after="0"/>
+        <w:ind w:firstLine="720"/>
+        <w:jc w:val="both"/>
+        <w:rPr>
+          <w:rFonts w:ascii="Roboto" w:hAnsi="Roboto" w:cs="Arial"/>
+        </w:rPr>
+      </w:pPr>
+      <w:r>
+        <w:rPr>
+          <w:rFonts w:ascii="Roboto" w:hAnsi="Roboto" w:cs="Arial"/>
+          <w:b/>
+        </w:rPr>
+        <w:t>Role:</w:t>
+      </w:r>
+      <w:r>
+        <w:rPr>
+          <w:rFonts w:ascii="Roboto" w:hAnsi="Roboto" w:cs="Arial"/>
+        </w:rPr>
+        <w:t xml:space="preserve"> </w:t>
+      </w:r>
+      <w:r>
+        <w:rPr>
+          <w:rFonts w:ascii="Roboto" w:hAnsi="Roboto" w:cs="Arial"/>
+        </w:rPr>
+        <w:t>Developer</w:t>
+      </w:r>
+      <w:r>
+        <w:rPr>
+          <w:rFonts w:ascii="Roboto" w:hAnsi="Roboto" w:cs="Arial"/>
+        </w:rPr>
+        <w:t>.</w:t>
+      </w:r>
+    </w:p>
+    <w:p>
+      <w:pPr>
+        <w:spacing w:after="0"/>
+        <w:ind w:left="720"/>
+        <w:jc w:val="both"/>
+        <w:rPr>
+          <w:rFonts w:ascii="Roboto" w:hAnsi="Roboto" w:cs="Arial"/>
+        </w:rPr>
+      </w:pPr>
+      <w:r>
+        <w:rPr>
+          <w:rFonts w:ascii="Roboto" w:hAnsi="Roboto" w:cs="Arial"/>
+          <w:b/>
+        </w:rPr>
+        <w:t>Environment</w:t>
+      </w:r>
+      <w:r>
+        <w:rPr>
+          <w:rFonts w:ascii="Roboto" w:hAnsi="Roboto" w:cs="Arial"/>
+        </w:rPr>
         <w:t>:</w:t>
       </w:r>
       <w:r>
         <w:rPr>
-          <w:rFonts w:ascii="Arial" w:hAnsi="Arial" w:cs="Arial"/>
-        </w:rPr>
-        <w:t xml:space="preserve"> Universal Banking Core.</w:t>
-      </w:r>
-    </w:p>
-    <w:p>
-      <w:pPr>
-        <w:spacing w:after="0"/>
-        <w:ind w:left="720"/>
-        <w:jc w:val="both"/>
-        <w:rPr>
-          <w:rFonts w:ascii="Arial" w:hAnsi="Arial" w:cs="Arial"/>
+          <w:rFonts w:ascii="Roboto" w:hAnsi="Roboto" w:cs="Arial"/>
           <w:b/>
         </w:rPr>
-      </w:pPr>
-      <w:r>
-        <w:rPr>
-          <w:rFonts w:ascii="Arial" w:hAnsi="Arial" w:cs="Arial"/>
-          <w:b/>
-        </w:rPr>
-        <w:t>Development Lifecycle:</w:t>
-      </w:r>
-      <w:r>
-        <w:rPr>
-          <w:rFonts w:ascii="Arial" w:hAnsi="Arial" w:cs="Arial"/>
-        </w:rPr>
-        <w:t xml:space="preserve"> Agile.</w:t>
-      </w:r>
-    </w:p>
-    <w:p>
-      <w:pPr>
-        <w:spacing w:after="0"/>
-        <w:ind w:firstLine="720"/>
-        <w:jc w:val="both"/>
-        <w:rPr>
-          <w:rFonts w:ascii="Arial" w:hAnsi="Arial" w:cs="Arial"/>
-        </w:rPr>
-      </w:pPr>
-      <w:r>
-        <w:rPr>
-          <w:rFonts w:ascii="Arial" w:hAnsi="Arial" w:cs="Arial"/>
-          <w:b/>
-        </w:rPr>
-        <w:t>Role:</w:t>
-      </w:r>
-      <w:r>
-        <w:rPr>
-          <w:rFonts w:ascii="Arial" w:hAnsi="Arial" w:cs="Arial"/>
-        </w:rPr>
         <w:t xml:space="preserve"> </w:t>
       </w:r>
       <w:r>
         <w:rPr>
-          <w:rFonts w:ascii="Arial" w:hAnsi="Arial" w:cs="Arial"/>
-        </w:rPr>
-        <w:t>Developer</w:t>
-      </w:r>
-      <w:r>
-        <w:rPr>
-          <w:rFonts w:ascii="Arial" w:hAnsi="Arial" w:cs="Arial"/>
-        </w:rPr>
-        <w:t>.</w:t>
-      </w:r>
-    </w:p>
-    <w:p>
-      <w:pPr>
-        <w:spacing w:after="0"/>
-        <w:ind w:left="720"/>
-        <w:jc w:val="both"/>
-        <w:rPr>
-          <w:rFonts w:ascii="Arial" w:hAnsi="Arial" w:cs="Arial"/>
-        </w:rPr>
-      </w:pPr>
-      <w:r>
-        <w:rPr>
-          <w:rFonts w:ascii="Arial" w:hAnsi="Arial" w:cs="Arial"/>
-          <w:b/>
-        </w:rPr>
-        <w:t>Environment</w:t>
-      </w:r>
-      <w:r>
-        <w:rPr>
-          <w:rFonts w:ascii="Arial" w:hAnsi="Arial" w:cs="Arial"/>
-        </w:rPr>
-        <w:t>:</w:t>
-      </w:r>
-      <w:r>
-        <w:rPr>
-          <w:rFonts w:ascii="Arial" w:hAnsi="Arial" w:cs="Arial"/>
-          <w:b/>
-        </w:rPr>
-        <w:t xml:space="preserve"> </w:t>
-      </w:r>
-      <w:r>
-        <w:rPr>
-          <w:rFonts w:ascii="Arial" w:hAnsi="Arial" w:cs="Arial"/>
-        </w:rPr>
-        <w:t xml:space="preserve">Java SE 7, JBoss AS, </w:t>
-      </w:r>
-      <w:r>
-        <w:rPr>
-          <w:rFonts w:ascii="Arial" w:hAnsi="Arial" w:cs="Arial"/>
+          <w:rFonts w:ascii="Roboto" w:hAnsi="Roboto" w:cs="Arial"/>
+        </w:rPr>
+        <w:t xml:space="preserve">Java SE 7, </w:t>
+      </w:r>
+      <w:proofErr w:type="spellStart"/>
+      <w:r>
+        <w:rPr>
+          <w:rFonts w:ascii="Roboto" w:hAnsi="Roboto" w:cs="Arial"/>
+        </w:rPr>
+        <w:t>JBoss</w:t>
+      </w:r>
+      <w:proofErr w:type="spellEnd"/>
+      <w:r>
+        <w:rPr>
+          <w:rFonts w:ascii="Roboto" w:hAnsi="Roboto" w:cs="Arial"/>
+        </w:rPr>
+        <w:t xml:space="preserve"> AS, </w:t>
+      </w:r>
+      <w:r>
+        <w:rPr>
+          <w:rFonts w:ascii="Roboto" w:hAnsi="Roboto" w:cs="Arial"/>
         </w:rPr>
         <w:t>Spring MVC</w:t>
       </w:r>
       <w:r>
         <w:rPr>
-          <w:rFonts w:ascii="Arial" w:hAnsi="Arial" w:cs="Arial"/>
+          <w:rFonts w:ascii="Roboto" w:hAnsi="Roboto" w:cs="Arial"/>
         </w:rPr>
         <w:t>, Hibernate, IBM DB2,</w:t>
       </w:r>
       <w:r>
         <w:rPr>
-          <w:rFonts w:ascii="Arial" w:hAnsi="Arial" w:cs="Arial"/>
-        </w:rPr>
-        <w:t xml:space="preserve"> </w:t>
-      </w:r>
-      <w:r>
-        <w:rPr>
-          <w:rFonts w:ascii="Arial" w:hAnsi="Arial" w:cs="Arial"/>
-        </w:rPr>
-        <w:t>Apache Ant, Maven</w:t>
-      </w:r>
-      <w:r>
-        <w:rPr>
-          <w:rFonts w:ascii="Arial" w:hAnsi="Arial" w:cs="Arial"/>
+          <w:rFonts w:ascii="Roboto" w:hAnsi="Roboto" w:cs="Arial"/>
+        </w:rPr>
+        <w:t xml:space="preserve"> Apache Ant, Maven</w:t>
+      </w:r>
+      <w:r>
+        <w:rPr>
+          <w:rFonts w:ascii="Roboto" w:hAnsi="Roboto" w:cs="Arial"/>
         </w:rPr>
         <w:t>,</w:t>
       </w:r>
       <w:r>
         <w:rPr>
-          <w:rFonts w:ascii="Arial" w:hAnsi="Arial" w:cs="Arial"/>
+          <w:rFonts w:ascii="Roboto" w:hAnsi="Roboto" w:cs="Arial"/>
         </w:rPr>
         <w:t xml:space="preserve"> SVN, Jenkins and JIRA.</w:t>
       </w:r>
@@ -959,12 +1241,12 @@
         <w:spacing w:after="0"/>
         <w:jc w:val="both"/>
         <w:rPr>
-          <w:rFonts w:ascii="Arial" w:hAnsi="Arial" w:cs="Arial"/>
-        </w:rPr>
-      </w:pPr>
-      <w:r>
-        <w:rPr>
-          <w:rFonts w:ascii="Arial" w:hAnsi="Arial" w:cs="Arial"/>
+          <w:rFonts w:ascii="Roboto" w:hAnsi="Roboto" w:cs="Arial"/>
+        </w:rPr>
+      </w:pPr>
+      <w:r>
+        <w:rPr>
+          <w:rFonts w:ascii="Roboto" w:hAnsi="Roboto" w:cs="Arial"/>
           <w:b/>
         </w:rPr>
         <w:t>Responsibilities:</w:t>
@@ -980,37 +1262,37 @@
         <w:spacing w:after="0"/>
         <w:jc w:val="both"/>
         <w:rPr>
-          <w:rFonts w:ascii="Arial" w:hAnsi="Arial" w:cs="Arial"/>
+          <w:rFonts w:ascii="Roboto" w:hAnsi="Roboto" w:cs="Arial"/>
           <w:b/>
         </w:rPr>
       </w:pPr>
       <w:r>
         <w:rPr>
-          <w:rFonts w:ascii="Arial" w:hAnsi="Arial" w:cs="Arial"/>
+          <w:rFonts w:ascii="Roboto" w:hAnsi="Roboto" w:cs="Arial"/>
         </w:rPr>
         <w:t>De</w:t>
       </w:r>
       <w:r>
         <w:rPr>
-          <w:rFonts w:ascii="Arial" w:hAnsi="Arial" w:cs="Arial"/>
+          <w:rFonts w:ascii="Roboto" w:hAnsi="Roboto" w:cs="Arial"/>
         </w:rPr>
         <w:t>veloped auto sweep feature for d</w:t>
       </w:r>
       <w:r>
         <w:rPr>
-          <w:rFonts w:ascii="Arial" w:hAnsi="Arial" w:cs="Arial"/>
+          <w:rFonts w:ascii="Roboto" w:hAnsi="Roboto" w:cs="Arial"/>
         </w:rPr>
         <w:t>ebit transactions from various channels suc</w:t>
       </w:r>
       <w:r>
         <w:rPr>
-          <w:rFonts w:ascii="Arial" w:hAnsi="Arial" w:cs="Arial"/>
+          <w:rFonts w:ascii="Roboto" w:hAnsi="Roboto" w:cs="Arial"/>
         </w:rPr>
         <w:t>h as bank posting c</w:t>
       </w:r>
       <w:r>
         <w:rPr>
-          <w:rFonts w:ascii="Arial" w:hAnsi="Arial" w:cs="Arial"/>
+          <w:rFonts w:ascii="Roboto" w:hAnsi="Roboto" w:cs="Arial"/>
         </w:rPr>
         <w:t>heque inward and outward clearing etc.</w:t>
       </w:r>
@@ -1025,13 +1307,13 @@
         <w:spacing w:after="0"/>
         <w:jc w:val="both"/>
         <w:rPr>
-          <w:rFonts w:ascii="Arial" w:hAnsi="Arial" w:cs="Arial"/>
+          <w:rFonts w:ascii="Roboto" w:hAnsi="Roboto" w:cs="Arial"/>
           <w:b/>
         </w:rPr>
       </w:pPr>
       <w:r>
         <w:rPr>
-          <w:rFonts w:ascii="Arial" w:hAnsi="Arial" w:cs="Arial"/>
+          <w:rFonts w:ascii="Roboto" w:hAnsi="Roboto" w:cs="Arial"/>
         </w:rPr>
         <w:t>Did feature enhancements to fixed deposit product variations based on tenor and interest.</w:t>
       </w:r>
@@ -1046,19 +1328,20 @@
         <w:spacing w:after="0"/>
         <w:jc w:val="both"/>
         <w:rPr>
-          <w:rFonts w:ascii="Arial" w:hAnsi="Arial" w:cs="Arial"/>
+          <w:rFonts w:ascii="Roboto" w:hAnsi="Roboto" w:cs="Arial"/>
           <w:b/>
         </w:rPr>
       </w:pPr>
       <w:r>
         <w:rPr>
-          <w:rFonts w:ascii="Arial" w:hAnsi="Arial" w:cs="Arial"/>
-        </w:rPr>
+          <w:rFonts w:ascii="Roboto" w:hAnsi="Roboto" w:cs="Arial"/>
+        </w:rPr>
+        <w:lastRenderedPageBreak/>
         <w:t>Enhanced Rule Engine and o</w:t>
       </w:r>
       <w:r>
         <w:rPr>
-          <w:rFonts w:ascii="Arial" w:hAnsi="Arial" w:cs="Arial"/>
+          <w:rFonts w:ascii="Roboto" w:hAnsi="Roboto" w:cs="Arial"/>
         </w:rPr>
         <w:t>bject loader frame work based on Drools which is used across modules for configuration of business rules.</w:t>
       </w:r>
@@ -1073,15 +1356,29 @@
         <w:spacing w:after="0"/>
         <w:jc w:val="both"/>
         <w:rPr>
-          <w:rFonts w:ascii="Arial" w:hAnsi="Arial" w:cs="Arial"/>
+          <w:rFonts w:ascii="Roboto" w:hAnsi="Roboto" w:cs="Arial"/>
           <w:b/>
         </w:rPr>
       </w:pPr>
       <w:r>
         <w:rPr>
-          <w:rFonts w:ascii="Arial" w:hAnsi="Arial" w:cs="Arial"/>
-        </w:rPr>
-        <w:t>Automated unit test suite for SOAP web services using SOAPUI test cases, JUnits for Java and FITs for artefacts.</w:t>
+          <w:rFonts w:ascii="Roboto" w:hAnsi="Roboto" w:cs="Arial"/>
+        </w:rPr>
+        <w:t xml:space="preserve">Automated unit test suite for SOAP web services using SOAPUI test cases, </w:t>
+      </w:r>
+      <w:proofErr w:type="spellStart"/>
+      <w:r>
+        <w:rPr>
+          <w:rFonts w:ascii="Roboto" w:hAnsi="Roboto" w:cs="Arial"/>
+        </w:rPr>
+        <w:t>JUnits</w:t>
+      </w:r>
+      <w:proofErr w:type="spellEnd"/>
+      <w:r>
+        <w:rPr>
+          <w:rFonts w:ascii="Roboto" w:hAnsi="Roboto" w:cs="Arial"/>
+        </w:rPr>
+        <w:t xml:space="preserve"> for Java and FITs for artefacts.</w:t>
       </w:r>
     </w:p>
     <w:p>
@@ -1094,42 +1391,55 @@
         <w:spacing w:after="0"/>
         <w:jc w:val="both"/>
         <w:rPr>
-          <w:rFonts w:ascii="Arial" w:hAnsi="Arial" w:cs="Arial"/>
+          <w:rFonts w:ascii="Roboto" w:hAnsi="Roboto" w:cs="Arial"/>
           <w:b/>
         </w:rPr>
       </w:pPr>
       <w:r>
         <w:rPr>
-          <w:rFonts w:ascii="Arial" w:hAnsi="Arial" w:cs="Arial"/>
-        </w:rPr>
-        <w:lastRenderedPageBreak/>
+          <w:rFonts w:ascii="Roboto" w:hAnsi="Roboto" w:cs="Arial"/>
+        </w:rPr>
         <w:t xml:space="preserve">Optimized </w:t>
       </w:r>
       <w:r>
         <w:rPr>
-          <w:rFonts w:ascii="Arial" w:hAnsi="Arial" w:cs="Arial"/>
+          <w:rFonts w:ascii="Roboto" w:hAnsi="Roboto" w:cs="Arial"/>
         </w:rPr>
         <w:t xml:space="preserve">legacy </w:t>
       </w:r>
       <w:r>
         <w:rPr>
-          <w:rFonts w:ascii="Arial" w:hAnsi="Arial" w:cs="Arial"/>
+          <w:rFonts w:ascii="Roboto" w:hAnsi="Roboto" w:cs="Arial"/>
         </w:rPr>
         <w:t xml:space="preserve">core modules to be SONAR compliant by fixing </w:t>
       </w:r>
       <w:r>
         <w:rPr>
-          <w:rFonts w:ascii="Arial" w:hAnsi="Arial" w:cs="Arial"/>
-        </w:rPr>
-        <w:t>bugs related to cyclomatic complexity, resource/memory leaks etc.</w:t>
-      </w:r>
-    </w:p>
-    <w:p>
-      <w:pPr>
-        <w:spacing w:after="0"/>
-        <w:jc w:val="both"/>
-        <w:rPr>
-          <w:rFonts w:ascii="Arial" w:hAnsi="Arial" w:cs="Arial"/>
+          <w:rFonts w:ascii="Roboto" w:hAnsi="Roboto" w:cs="Arial"/>
+        </w:rPr>
+        <w:t xml:space="preserve">bugs related to </w:t>
+      </w:r>
+      <w:proofErr w:type="spellStart"/>
+      <w:r>
+        <w:rPr>
+          <w:rFonts w:ascii="Roboto" w:hAnsi="Roboto" w:cs="Arial"/>
+        </w:rPr>
+        <w:t>cyclomatic</w:t>
+      </w:r>
+      <w:proofErr w:type="spellEnd"/>
+      <w:r>
+        <w:rPr>
+          <w:rFonts w:ascii="Roboto" w:hAnsi="Roboto" w:cs="Arial"/>
+        </w:rPr>
+        <w:t xml:space="preserve"> complexity, resource/memory leaks etc.</w:t>
+      </w:r>
+    </w:p>
+    <w:p>
+      <w:pPr>
+        <w:spacing w:after="0"/>
+        <w:jc w:val="both"/>
+        <w:rPr>
+          <w:rFonts w:ascii="Roboto" w:hAnsi="Roboto" w:cs="Arial"/>
           <w:b/>
         </w:rPr>
       </w:pPr>
@@ -1144,20 +1454,20 @@
         <w:spacing w:after="0"/>
         <w:jc w:val="both"/>
         <w:rPr>
-          <w:rFonts w:ascii="Arial" w:hAnsi="Arial" w:cs="Arial"/>
+          <w:rFonts w:ascii="Roboto" w:hAnsi="Roboto" w:cs="Arial"/>
           <w:b/>
         </w:rPr>
       </w:pPr>
       <w:r>
         <w:rPr>
-          <w:rFonts w:ascii="Arial" w:hAnsi="Arial" w:cs="Arial"/>
+          <w:rFonts w:ascii="Roboto" w:hAnsi="Roboto" w:cs="Arial"/>
           <w:b/>
         </w:rPr>
         <w:t>J</w:t>
       </w:r>
       <w:r>
         <w:rPr>
-          <w:rFonts w:ascii="Arial" w:hAnsi="Arial" w:cs="Arial"/>
+          <w:rFonts w:ascii="Roboto" w:hAnsi="Roboto" w:cs="Arial"/>
           <w:b/>
         </w:rPr>
         <w:t>une 2016 to March 2017</w:t>
@@ -1169,20 +1479,20 @@
         <w:spacing w:after="0"/>
         <w:jc w:val="both"/>
         <w:rPr>
-          <w:rFonts w:ascii="Arial" w:hAnsi="Arial" w:cs="Arial"/>
+          <w:rFonts w:ascii="Roboto" w:hAnsi="Roboto" w:cs="Arial"/>
           <w:b/>
         </w:rPr>
       </w:pPr>
       <w:r>
         <w:rPr>
-          <w:rFonts w:ascii="Arial" w:hAnsi="Arial" w:cs="Arial"/>
+          <w:rFonts w:ascii="Roboto" w:hAnsi="Roboto" w:cs="Arial"/>
           <w:b/>
         </w:rPr>
         <w:t xml:space="preserve">Organization: </w:t>
       </w:r>
       <w:r>
         <w:rPr>
-          <w:rFonts w:ascii="Arial" w:hAnsi="Arial" w:cs="Arial"/>
+          <w:rFonts w:ascii="Roboto" w:hAnsi="Roboto" w:cs="Arial"/>
         </w:rPr>
         <w:t>Finastra</w:t>
       </w:r>
@@ -1193,19 +1503,19 @@
         <w:spacing w:after="0"/>
         <w:jc w:val="both"/>
         <w:rPr>
-          <w:rFonts w:ascii="Arial" w:hAnsi="Arial" w:cs="Arial"/>
-        </w:rPr>
-      </w:pPr>
-      <w:r>
-        <w:rPr>
-          <w:rFonts w:ascii="Arial" w:hAnsi="Arial" w:cs="Arial"/>
+          <w:rFonts w:ascii="Roboto" w:hAnsi="Roboto" w:cs="Arial"/>
+        </w:rPr>
+      </w:pPr>
+      <w:r>
+        <w:rPr>
+          <w:rFonts w:ascii="Roboto" w:hAnsi="Roboto" w:cs="Arial"/>
           <w:b/>
         </w:rPr>
         <w:t xml:space="preserve">Project:  </w:t>
       </w:r>
       <w:r>
         <w:rPr>
-          <w:rFonts w:ascii="Arial" w:hAnsi="Arial" w:cs="Arial"/>
+          <w:rFonts w:ascii="Roboto" w:hAnsi="Roboto" w:cs="Arial"/>
         </w:rPr>
         <w:t>Localization and German SAAS.</w:t>
       </w:r>
@@ -1216,20 +1526,20 @@
         <w:ind w:left="720"/>
         <w:jc w:val="both"/>
         <w:rPr>
-          <w:rFonts w:ascii="Arial" w:hAnsi="Arial" w:cs="Arial"/>
+          <w:rFonts w:ascii="Roboto" w:hAnsi="Roboto" w:cs="Arial"/>
           <w:b/>
         </w:rPr>
       </w:pPr>
       <w:r>
         <w:rPr>
-          <w:rFonts w:ascii="Arial" w:hAnsi="Arial" w:cs="Arial"/>
+          <w:rFonts w:ascii="Roboto" w:hAnsi="Roboto" w:cs="Arial"/>
           <w:b/>
         </w:rPr>
         <w:t>Development Lifecycle:</w:t>
       </w:r>
       <w:r>
         <w:rPr>
-          <w:rFonts w:ascii="Arial" w:hAnsi="Arial" w:cs="Arial"/>
+          <w:rFonts w:ascii="Roboto" w:hAnsi="Roboto" w:cs="Arial"/>
         </w:rPr>
         <w:t xml:space="preserve"> Agile.</w:t>
       </w:r>
@@ -1240,31 +1550,31 @@
         <w:ind w:firstLine="720"/>
         <w:jc w:val="both"/>
         <w:rPr>
-          <w:rFonts w:ascii="Arial" w:hAnsi="Arial" w:cs="Arial"/>
-        </w:rPr>
-      </w:pPr>
-      <w:r>
-        <w:rPr>
-          <w:rFonts w:ascii="Arial" w:hAnsi="Arial" w:cs="Arial"/>
+          <w:rFonts w:ascii="Roboto" w:hAnsi="Roboto" w:cs="Arial"/>
+        </w:rPr>
+      </w:pPr>
+      <w:r>
+        <w:rPr>
+          <w:rFonts w:ascii="Roboto" w:hAnsi="Roboto" w:cs="Arial"/>
           <w:b/>
         </w:rPr>
         <w:t>Role:</w:t>
       </w:r>
       <w:r>
         <w:rPr>
-          <w:rFonts w:ascii="Arial" w:hAnsi="Arial" w:cs="Arial"/>
+          <w:rFonts w:ascii="Roboto" w:hAnsi="Roboto" w:cs="Arial"/>
         </w:rPr>
         <w:t xml:space="preserve"> </w:t>
       </w:r>
       <w:r>
         <w:rPr>
-          <w:rFonts w:ascii="Arial" w:hAnsi="Arial" w:cs="Arial"/>
+          <w:rFonts w:ascii="Roboto" w:hAnsi="Roboto" w:cs="Arial"/>
         </w:rPr>
         <w:t>Developer</w:t>
       </w:r>
       <w:r>
         <w:rPr>
-          <w:rFonts w:ascii="Arial" w:hAnsi="Arial" w:cs="Arial"/>
+          <w:rFonts w:ascii="Roboto" w:hAnsi="Roboto" w:cs="Arial"/>
         </w:rPr>
         <w:t>.</w:t>
       </w:r>
@@ -1274,50 +1584,64 @@
         <w:spacing w:after="0"/>
         <w:ind w:left="720"/>
         <w:rPr>
-          <w:rFonts w:ascii="Arial" w:hAnsi="Arial" w:cs="Arial"/>
-        </w:rPr>
-      </w:pPr>
-      <w:r>
-        <w:rPr>
-          <w:rFonts w:ascii="Arial" w:hAnsi="Arial" w:cs="Arial"/>
+          <w:rFonts w:ascii="Roboto" w:hAnsi="Roboto" w:cs="Arial"/>
+        </w:rPr>
+      </w:pPr>
+      <w:r>
+        <w:rPr>
+          <w:rFonts w:ascii="Roboto" w:hAnsi="Roboto" w:cs="Arial"/>
           <w:b/>
         </w:rPr>
         <w:t>Environment</w:t>
       </w:r>
       <w:r>
         <w:rPr>
-          <w:rFonts w:ascii="Arial" w:hAnsi="Arial" w:cs="Arial"/>
+          <w:rFonts w:ascii="Roboto" w:hAnsi="Roboto" w:cs="Arial"/>
         </w:rPr>
         <w:t>:</w:t>
       </w:r>
       <w:r>
         <w:rPr>
-          <w:rFonts w:ascii="Arial" w:hAnsi="Arial" w:cs="Arial"/>
+          <w:rFonts w:ascii="Roboto" w:hAnsi="Roboto" w:cs="Arial"/>
           <w:b/>
         </w:rPr>
         <w:t xml:space="preserve"> </w:t>
       </w:r>
       <w:r>
         <w:rPr>
-          <w:rFonts w:ascii="Arial" w:hAnsi="Arial" w:cs="Arial"/>
-        </w:rPr>
-        <w:t xml:space="preserve">Java SE 7, JBoss AS, </w:t>
-      </w:r>
-      <w:r>
-        <w:rPr>
-          <w:rFonts w:ascii="Arial" w:hAnsi="Arial" w:cs="Arial"/>
+          <w:rFonts w:ascii="Roboto" w:hAnsi="Roboto" w:cs="Arial"/>
+        </w:rPr>
+        <w:t xml:space="preserve">Java SE 7, </w:t>
+      </w:r>
+      <w:proofErr w:type="spellStart"/>
+      <w:r>
+        <w:rPr>
+          <w:rFonts w:ascii="Roboto" w:hAnsi="Roboto" w:cs="Arial"/>
+        </w:rPr>
+        <w:t>JBoss</w:t>
+      </w:r>
+      <w:proofErr w:type="spellEnd"/>
+      <w:r>
+        <w:rPr>
+          <w:rFonts w:ascii="Roboto" w:hAnsi="Roboto" w:cs="Arial"/>
+        </w:rPr>
+        <w:t xml:space="preserve"> AS, </w:t>
+      </w:r>
+      <w:r>
+        <w:rPr>
+          <w:rFonts w:ascii="Roboto" w:hAnsi="Roboto" w:cs="Arial"/>
         </w:rPr>
         <w:t xml:space="preserve">Camel, Spring Batch, </w:t>
       </w:r>
       <w:r>
         <w:rPr>
-          <w:rFonts w:ascii="Arial" w:hAnsi="Arial" w:cs="Arial"/>
+          <w:rFonts w:ascii="Roboto" w:hAnsi="Roboto" w:cs="Arial"/>
         </w:rPr>
         <w:t>Hibernate, Maven</w:t>
       </w:r>
       <w:r>
         <w:rPr>
-          <w:rFonts w:ascii="Arial" w:hAnsi="Arial" w:cs="Arial"/>
+          <w:rFonts w:ascii="Roboto" w:hAnsi="Roboto" w:cs="Arial"/>
         </w:rPr>
         <w:t>.</w:t>
       </w:r>
@@ -1327,19 +1651,19 @@
         <w:spacing w:after="0"/>
         <w:ind w:left="720"/>
         <w:rPr>
-          <w:rFonts w:ascii="Arial" w:hAnsi="Arial" w:cs="Arial"/>
-        </w:rPr>
-      </w:pPr>
-      <w:r>
-        <w:rPr>
-          <w:rFonts w:ascii="Arial" w:hAnsi="Arial" w:cs="Arial"/>
+          <w:rFonts w:ascii="Roboto" w:hAnsi="Roboto" w:cs="Arial"/>
+        </w:rPr>
+      </w:pPr>
+      <w:r>
+        <w:rPr>
+          <w:rFonts w:ascii="Roboto" w:hAnsi="Roboto" w:cs="Arial"/>
           <w:b/>
         </w:rPr>
         <w:t>Responsibilities</w:t>
       </w:r>
       <w:r>
         <w:rPr>
-          <w:rFonts w:ascii="Arial" w:hAnsi="Arial" w:cs="Arial"/>
+          <w:rFonts w:ascii="Roboto" w:hAnsi="Roboto" w:cs="Arial"/>
         </w:rPr>
         <w:t>:</w:t>
       </w:r>
@@ -1353,12 +1677,12 @@
         </w:numPr>
         <w:spacing w:after="0"/>
         <w:rPr>
-          <w:rFonts w:ascii="Arial" w:hAnsi="Arial" w:cs="Arial"/>
-        </w:rPr>
-      </w:pPr>
-      <w:r>
-        <w:rPr>
-          <w:rFonts w:ascii="Arial" w:hAnsi="Arial" w:cs="Arial"/>
+          <w:rFonts w:ascii="Roboto" w:hAnsi="Roboto" w:cs="Arial"/>
+        </w:rPr>
+      </w:pPr>
+      <w:r>
+        <w:rPr>
+          <w:rFonts w:ascii="Roboto" w:hAnsi="Roboto" w:cs="Arial"/>
         </w:rPr>
         <w:t>Contributed to design of the Localization adapter framework through learning, and providing inputs at the discussions.</w:t>
       </w:r>
@@ -1372,42 +1696,42 @@
         </w:numPr>
         <w:spacing w:after="0"/>
         <w:rPr>
-          <w:rFonts w:ascii="Arial" w:hAnsi="Arial" w:cs="Arial"/>
-        </w:rPr>
-      </w:pPr>
-      <w:r>
-        <w:rPr>
-          <w:rFonts w:ascii="Arial" w:hAnsi="Arial" w:cs="Arial"/>
+          <w:rFonts w:ascii="Roboto" w:hAnsi="Roboto" w:cs="Arial"/>
+        </w:rPr>
+      </w:pPr>
+      <w:r>
+        <w:rPr>
+          <w:rFonts w:ascii="Roboto" w:hAnsi="Roboto" w:cs="Arial"/>
         </w:rPr>
         <w:t>Developed Failure and Error handling module for the frame</w:t>
       </w:r>
       <w:r>
         <w:rPr>
-          <w:rFonts w:ascii="Arial" w:hAnsi="Arial" w:cs="Arial"/>
+          <w:rFonts w:ascii="Roboto" w:hAnsi="Roboto" w:cs="Arial"/>
         </w:rPr>
         <w:t>work by i</w:t>
       </w:r>
       <w:r>
         <w:rPr>
-          <w:rFonts w:ascii="Arial" w:hAnsi="Arial" w:cs="Arial"/>
+          <w:rFonts w:ascii="Roboto" w:hAnsi="Roboto" w:cs="Arial"/>
         </w:rPr>
         <w:t xml:space="preserve">mplementing </w:t>
       </w:r>
       <w:r>
         <w:rPr>
-          <w:rFonts w:ascii="Arial" w:hAnsi="Arial" w:cs="Arial"/>
+          <w:rFonts w:ascii="Roboto" w:hAnsi="Roboto" w:cs="Arial"/>
         </w:rPr>
         <w:t xml:space="preserve">handling policies using </w:t>
       </w:r>
       <w:r>
         <w:rPr>
-          <w:rFonts w:ascii="Arial" w:hAnsi="Arial" w:cs="Arial"/>
+          <w:rFonts w:ascii="Roboto" w:hAnsi="Roboto" w:cs="Arial"/>
         </w:rPr>
         <w:t>dead letter channel</w:t>
       </w:r>
       <w:r>
         <w:rPr>
-          <w:rFonts w:ascii="Arial" w:hAnsi="Arial" w:cs="Arial"/>
+          <w:rFonts w:ascii="Roboto" w:hAnsi="Roboto" w:cs="Arial"/>
         </w:rPr>
         <w:t xml:space="preserve"> for the camel routes.</w:t>
       </w:r>
@@ -1421,42 +1745,78 @@
         </w:numPr>
         <w:spacing w:after="0"/>
         <w:rPr>
-          <w:rFonts w:ascii="Arial" w:hAnsi="Arial" w:cs="Arial"/>
-        </w:rPr>
-      </w:pPr>
-      <w:r>
-        <w:rPr>
-          <w:rFonts w:ascii="Arial" w:hAnsi="Arial" w:cs="Arial"/>
-        </w:rPr>
-        <w:t xml:space="preserve">Implemented data transformation layer for German financial registry Bank-Verlag as part of German </w:t>
-      </w:r>
-      <w:r>
-        <w:rPr>
-          <w:rFonts w:ascii="Arial" w:hAnsi="Arial" w:cs="Arial"/>
-        </w:rPr>
-        <w:t>market enablement using camel sftp endpoints for data transfer and castor for</w:t>
-      </w:r>
-      <w:r>
-        <w:rPr>
-          <w:rFonts w:ascii="Arial" w:hAnsi="Arial" w:cs="Arial"/>
+          <w:rFonts w:ascii="Roboto" w:hAnsi="Roboto" w:cs="Arial"/>
+        </w:rPr>
+      </w:pPr>
+      <w:r>
+        <w:rPr>
+          <w:rFonts w:ascii="Roboto" w:hAnsi="Roboto" w:cs="Arial"/>
+        </w:rPr>
+        <w:t>Implemented data transformation layer for German financial registry Bank-</w:t>
+      </w:r>
+      <w:proofErr w:type="spellStart"/>
+      <w:r>
+        <w:rPr>
+          <w:rFonts w:ascii="Roboto" w:hAnsi="Roboto" w:cs="Arial"/>
+        </w:rPr>
+        <w:t>Verlag</w:t>
+      </w:r>
+      <w:proofErr w:type="spellEnd"/>
+      <w:r>
+        <w:rPr>
+          <w:rFonts w:ascii="Roboto" w:hAnsi="Roboto" w:cs="Arial"/>
+        </w:rPr>
+        <w:t xml:space="preserve"> as part of German </w:t>
+      </w:r>
+      <w:r>
+        <w:rPr>
+          <w:rFonts w:ascii="Roboto" w:hAnsi="Roboto" w:cs="Arial"/>
+        </w:rPr>
+        <w:t xml:space="preserve">market enablement using camel </w:t>
+      </w:r>
+      <w:proofErr w:type="spellStart"/>
+      <w:r>
+        <w:rPr>
+          <w:rFonts w:ascii="Roboto" w:hAnsi="Roboto" w:cs="Arial"/>
+        </w:rPr>
+        <w:t>sftp</w:t>
+      </w:r>
+      <w:proofErr w:type="spellEnd"/>
+      <w:r>
+        <w:rPr>
+          <w:rFonts w:ascii="Roboto" w:hAnsi="Roboto" w:cs="Arial"/>
+        </w:rPr>
+        <w:t xml:space="preserve"> endpoints for data transfer and castor for</w:t>
+      </w:r>
+      <w:r>
+        <w:rPr>
+          <w:rFonts w:ascii="Roboto" w:hAnsi="Roboto" w:cs="Arial"/>
         </w:rPr>
         <w:t xml:space="preserve"> XML</w:t>
       </w:r>
       <w:r>
         <w:rPr>
-          <w:rFonts w:ascii="Arial" w:hAnsi="Arial" w:cs="Arial"/>
+          <w:rFonts w:ascii="Roboto" w:hAnsi="Roboto" w:cs="Arial"/>
         </w:rPr>
         <w:t xml:space="preserve"> marsh</w:t>
       </w:r>
       <w:r>
         <w:rPr>
-          <w:rFonts w:ascii="Arial" w:hAnsi="Arial" w:cs="Arial"/>
-        </w:rPr>
-        <w:t>alling and unmarshalling</w:t>
-      </w:r>
-      <w:r>
-        <w:rPr>
-          <w:rFonts w:ascii="Arial" w:hAnsi="Arial" w:cs="Arial"/>
+          <w:rFonts w:ascii="Roboto" w:hAnsi="Roboto" w:cs="Arial"/>
+        </w:rPr>
+        <w:t xml:space="preserve">alling and </w:t>
+      </w:r>
+      <w:proofErr w:type="spellStart"/>
+      <w:r>
+        <w:rPr>
+          <w:rFonts w:ascii="Roboto" w:hAnsi="Roboto" w:cs="Arial"/>
+        </w:rPr>
+        <w:t>unmarshalling</w:t>
+      </w:r>
+      <w:proofErr w:type="spellEnd"/>
+      <w:r>
+        <w:rPr>
+          <w:rFonts w:ascii="Roboto" w:hAnsi="Roboto" w:cs="Arial"/>
         </w:rPr>
         <w:t>.</w:t>
       </w:r>
@@ -1470,12 +1830,12 @@
         </w:numPr>
         <w:spacing w:after="0"/>
         <w:rPr>
-          <w:rFonts w:ascii="Arial" w:hAnsi="Arial" w:cs="Arial"/>
-        </w:rPr>
-      </w:pPr>
-      <w:r>
-        <w:rPr>
-          <w:rFonts w:ascii="Arial" w:hAnsi="Arial" w:cs="Arial"/>
+          <w:rFonts w:ascii="Roboto" w:hAnsi="Roboto" w:cs="Arial"/>
+        </w:rPr>
+      </w:pPr>
+      <w:r>
+        <w:rPr>
+          <w:rFonts w:ascii="Roboto" w:hAnsi="Roboto" w:cs="Arial"/>
         </w:rPr>
         <w:t>Wrote scheduler job and Batch process for picking the transaction data and deliver to the endpoint using Spring Batch.</w:t>
       </w:r>
@@ -1489,14 +1849,28 @@
         </w:numPr>
         <w:spacing w:after="0"/>
         <w:rPr>
-          <w:rFonts w:ascii="Arial" w:hAnsi="Arial" w:cs="Arial"/>
-        </w:rPr>
-      </w:pPr>
-      <w:r>
-        <w:rPr>
-          <w:rFonts w:ascii="Arial" w:hAnsi="Arial" w:cs="Arial"/>
-        </w:rPr>
-        <w:t>Configured sftp endpoints for demo and production environments, contributed to initial release documentation.</w:t>
+          <w:rFonts w:ascii="Roboto" w:hAnsi="Roboto" w:cs="Arial"/>
+        </w:rPr>
+      </w:pPr>
+      <w:r>
+        <w:rPr>
+          <w:rFonts w:ascii="Roboto" w:hAnsi="Roboto" w:cs="Arial"/>
+        </w:rPr>
+        <w:t xml:space="preserve">Configured </w:t>
+      </w:r>
+      <w:proofErr w:type="spellStart"/>
+      <w:r>
+        <w:rPr>
+          <w:rFonts w:ascii="Roboto" w:hAnsi="Roboto" w:cs="Arial"/>
+        </w:rPr>
+        <w:t>sftp</w:t>
+      </w:r>
+      <w:proofErr w:type="spellEnd"/>
+      <w:r>
+        <w:rPr>
+          <w:rFonts w:ascii="Roboto" w:hAnsi="Roboto" w:cs="Arial"/>
+        </w:rPr>
+        <w:t xml:space="preserve"> endpoints for demo and production environments, contributed to initial release documentation.</w:t>
       </w:r>
     </w:p>
     <w:p>
@@ -1508,13 +1882,13 @@
         </w:numPr>
         <w:spacing w:after="0"/>
         <w:rPr>
-          <w:rFonts w:ascii="Arial" w:hAnsi="Arial" w:cs="Arial"/>
+          <w:rFonts w:ascii="Roboto" w:hAnsi="Roboto" w:cs="Arial"/>
           <w:b/>
         </w:rPr>
       </w:pPr>
       <w:r>
         <w:rPr>
-          <w:rFonts w:ascii="Arial" w:hAnsi="Arial" w:cs="Arial"/>
+          <w:rFonts w:ascii="Roboto" w:hAnsi="Roboto" w:cs="Arial"/>
           <w:b/>
         </w:rPr>
         <w:t>As part of Self Learning</w:t>
@@ -1525,18 +1899,26 @@
         <w:spacing w:after="0"/>
         <w:ind w:firstLine="720"/>
         <w:rPr>
-          <w:rFonts w:ascii="Arial" w:hAnsi="Arial" w:cs="Arial"/>
-        </w:rPr>
-      </w:pPr>
-      <w:r>
-        <w:rPr>
-          <w:rFonts w:ascii="Arial" w:hAnsi="Arial" w:cs="Arial"/>
-        </w:rPr>
-        <w:t>Developed sensor network using Raspberry Pi and Arduino</w:t>
-      </w:r>
-      <w:r>
-        <w:rPr>
-          <w:rFonts w:ascii="Arial" w:hAnsi="Arial" w:cs="Arial"/>
+          <w:rFonts w:ascii="Roboto" w:hAnsi="Roboto" w:cs="Arial"/>
+        </w:rPr>
+      </w:pPr>
+      <w:r>
+        <w:rPr>
+          <w:rFonts w:ascii="Roboto" w:hAnsi="Roboto" w:cs="Arial"/>
+        </w:rPr>
+        <w:t xml:space="preserve">Developed sensor network using Raspberry Pi and </w:t>
+      </w:r>
+      <w:proofErr w:type="spellStart"/>
+      <w:r>
+        <w:rPr>
+          <w:rFonts w:ascii="Roboto" w:hAnsi="Roboto" w:cs="Arial"/>
+        </w:rPr>
+        <w:t>Arduino</w:t>
+      </w:r>
+      <w:proofErr w:type="spellEnd"/>
+      <w:r>
+        <w:rPr>
+          <w:rFonts w:ascii="Roboto" w:hAnsi="Roboto" w:cs="Arial"/>
         </w:rPr>
         <w:t>:</w:t>
       </w:r>
@@ -1550,13 +1932,13 @@
         </w:numPr>
         <w:spacing w:after="0"/>
         <w:rPr>
-          <w:rFonts w:ascii="Arial" w:hAnsi="Arial" w:cs="Arial"/>
+          <w:rFonts w:ascii="Roboto" w:hAnsi="Roboto" w:cs="Arial"/>
           <w:b/>
         </w:rPr>
       </w:pPr>
       <w:r>
         <w:rPr>
-          <w:rFonts w:ascii="Arial" w:hAnsi="Arial" w:cs="Arial"/>
+          <w:rFonts w:ascii="Roboto" w:hAnsi="Roboto" w:cs="Arial"/>
         </w:rPr>
         <w:t>Technologies used include MQTT, Camel, Mongo DB, Node JS and Express.</w:t>
       </w:r>
@@ -1570,15 +1952,29 @@
         </w:numPr>
         <w:spacing w:after="0"/>
         <w:rPr>
-          <w:rFonts w:ascii="Arial" w:hAnsi="Arial" w:cs="Arial"/>
+          <w:rFonts w:ascii="Roboto" w:hAnsi="Roboto" w:cs="Arial"/>
           <w:b/>
         </w:rPr>
       </w:pPr>
       <w:r>
         <w:rPr>
-          <w:rFonts w:ascii="Arial" w:hAnsi="Arial" w:cs="Arial"/>
-        </w:rPr>
-        <w:t>Raspberry Pi used as sensor hub to control arduino sensors.</w:t>
+          <w:rFonts w:ascii="Roboto" w:hAnsi="Roboto" w:cs="Arial"/>
+        </w:rPr>
+        <w:t xml:space="preserve">Raspberry Pi used as sensor hub to control </w:t>
+      </w:r>
+      <w:proofErr w:type="spellStart"/>
+      <w:r>
+        <w:rPr>
+          <w:rFonts w:ascii="Roboto" w:hAnsi="Roboto" w:cs="Arial"/>
+        </w:rPr>
+        <w:t>arduino</w:t>
+      </w:r>
+      <w:proofErr w:type="spellEnd"/>
+      <w:r>
+        <w:rPr>
+          <w:rFonts w:ascii="Roboto" w:hAnsi="Roboto" w:cs="Arial"/>
+        </w:rPr>
+        <w:t xml:space="preserve"> sensors.</w:t>
       </w:r>
     </w:p>
     <w:p>
@@ -1590,31 +1986,45 @@
         </w:numPr>
         <w:spacing w:after="0"/>
         <w:rPr>
-          <w:rFonts w:ascii="Arial" w:hAnsi="Arial" w:cs="Arial"/>
+          <w:rFonts w:ascii="Roboto" w:hAnsi="Roboto" w:cs="Arial"/>
           <w:b/>
         </w:rPr>
       </w:pPr>
       <w:r>
         <w:rPr>
-          <w:rFonts w:ascii="Arial" w:hAnsi="Arial" w:cs="Arial"/>
+          <w:rFonts w:ascii="Roboto" w:hAnsi="Roboto" w:cs="Arial"/>
         </w:rPr>
         <w:t>Readings of temperature and humidity</w:t>
       </w:r>
       <w:r>
         <w:rPr>
-          <w:rFonts w:ascii="Arial" w:hAnsi="Arial" w:cs="Arial"/>
-        </w:rPr>
-        <w:t xml:space="preserve"> sensors embedded to arduino leaf nodes are periodically published over MQTT</w:t>
-      </w:r>
-      <w:r>
-        <w:rPr>
-          <w:rFonts w:ascii="Arial" w:hAnsi="Arial" w:cs="Arial"/>
+          <w:rFonts w:ascii="Roboto" w:hAnsi="Roboto" w:cs="Arial"/>
+        </w:rPr>
+        <w:t xml:space="preserve"> sensors embedded to </w:t>
+      </w:r>
+      <w:proofErr w:type="spellStart"/>
+      <w:r>
+        <w:rPr>
+          <w:rFonts w:ascii="Roboto" w:hAnsi="Roboto" w:cs="Arial"/>
+        </w:rPr>
+        <w:t>arduino</w:t>
+      </w:r>
+      <w:proofErr w:type="spellEnd"/>
+      <w:r>
+        <w:rPr>
+          <w:rFonts w:ascii="Roboto" w:hAnsi="Roboto" w:cs="Arial"/>
+        </w:rPr>
+        <w:t xml:space="preserve"> leaf nodes are periodically published over MQTT</w:t>
+      </w:r>
+      <w:r>
+        <w:rPr>
+          <w:rFonts w:ascii="Roboto" w:hAnsi="Roboto" w:cs="Arial"/>
         </w:rPr>
         <w:t xml:space="preserve"> using java client module on Raspberry pi</w:t>
       </w:r>
       <w:r>
         <w:rPr>
-          <w:rFonts w:ascii="Arial" w:hAnsi="Arial" w:cs="Arial"/>
+          <w:rFonts w:ascii="Roboto" w:hAnsi="Roboto" w:cs="Arial"/>
         </w:rPr>
         <w:t>.</w:t>
       </w:r>
@@ -1628,25 +2038,25 @@
         </w:numPr>
         <w:spacing w:after="0"/>
         <w:rPr>
-          <w:rFonts w:ascii="Arial" w:hAnsi="Arial" w:cs="Arial"/>
+          <w:rFonts w:ascii="Roboto" w:hAnsi="Roboto" w:cs="Arial"/>
           <w:b/>
         </w:rPr>
       </w:pPr>
       <w:r>
         <w:rPr>
-          <w:rFonts w:ascii="Arial" w:hAnsi="Arial" w:cs="Arial"/>
+          <w:rFonts w:ascii="Roboto" w:hAnsi="Roboto" w:cs="Arial"/>
         </w:rPr>
         <w:t>Subscriber at Server end persisted the transmitted data on t</w:t>
       </w:r>
       <w:r>
         <w:rPr>
-          <w:rFonts w:ascii="Arial" w:hAnsi="Arial" w:cs="Arial"/>
+          <w:rFonts w:ascii="Roboto" w:hAnsi="Roboto" w:cs="Arial"/>
         </w:rPr>
         <w:t>op of which REST API was developed</w:t>
       </w:r>
       <w:r>
         <w:rPr>
-          <w:rFonts w:ascii="Arial" w:hAnsi="Arial" w:cs="Arial"/>
+          <w:rFonts w:ascii="Roboto" w:hAnsi="Roboto" w:cs="Arial"/>
         </w:rPr>
         <w:t>.</w:t>
       </w:r>
@@ -1660,44 +2070,44 @@
         </w:numPr>
         <w:spacing w:after="0"/>
         <w:rPr>
-          <w:rFonts w:ascii="Arial" w:hAnsi="Arial" w:cs="Arial"/>
+          <w:rFonts w:ascii="Roboto" w:hAnsi="Roboto" w:cs="Arial"/>
           <w:b/>
         </w:rPr>
       </w:pPr>
       <w:r>
         <w:rPr>
-          <w:rFonts w:ascii="Arial" w:hAnsi="Arial" w:cs="Arial"/>
+          <w:rFonts w:ascii="Roboto" w:hAnsi="Roboto" w:cs="Arial"/>
         </w:rPr>
         <w:t>Deployed</w:t>
       </w:r>
       <w:r>
         <w:rPr>
-          <w:rFonts w:ascii="Arial" w:hAnsi="Arial" w:cs="Arial"/>
+          <w:rFonts w:ascii="Roboto" w:hAnsi="Roboto" w:cs="Arial"/>
         </w:rPr>
         <w:t xml:space="preserve"> server app, Mongo DB and Active MQ</w:t>
       </w:r>
       <w:r>
         <w:rPr>
-          <w:rFonts w:ascii="Arial" w:hAnsi="Arial" w:cs="Arial"/>
+          <w:rFonts w:ascii="Roboto" w:hAnsi="Roboto" w:cs="Arial"/>
           <w:b/>
         </w:rPr>
         <w:t xml:space="preserve"> </w:t>
       </w:r>
       <w:r>
         <w:rPr>
-          <w:rFonts w:ascii="Arial" w:hAnsi="Arial" w:cs="Arial"/>
+          <w:rFonts w:ascii="Roboto" w:hAnsi="Roboto" w:cs="Arial"/>
         </w:rPr>
         <w:t xml:space="preserve">on AWS EC2. Served static client content over AWS </w:t>
       </w:r>
       <w:r>
         <w:rPr>
-          <w:rFonts w:ascii="Arial" w:hAnsi="Arial" w:cs="Arial"/>
+          <w:rFonts w:ascii="Roboto" w:hAnsi="Roboto" w:cs="Arial"/>
         </w:rPr>
         <w:t>S</w:t>
       </w:r>
       <w:r>
         <w:rPr>
-          <w:rFonts w:ascii="Arial" w:hAnsi="Arial" w:cs="Arial"/>
+          <w:rFonts w:ascii="Roboto" w:hAnsi="Roboto" w:cs="Arial"/>
         </w:rPr>
         <w:t>3.</w:t>
       </w:r>
@@ -1706,7 +2116,7 @@
       <w:pPr>
         <w:spacing w:after="0"/>
         <w:rPr>
-          <w:rFonts w:ascii="Arial" w:hAnsi="Arial" w:cs="Arial"/>
+          <w:rFonts w:ascii="Roboto" w:hAnsi="Roboto" w:cs="Arial"/>
           <w:b/>
         </w:rPr>
       </w:pPr>
@@ -1715,27 +2125,31 @@
       <w:pPr>
         <w:spacing w:after="0"/>
         <w:rPr>
-          <w:rFonts w:ascii="Arial" w:hAnsi="Arial" w:cs="Arial"/>
+          <w:rFonts w:ascii="Roboto" w:hAnsi="Roboto" w:cs="Arial"/>
           <w:sz w:val="26"/>
           <w:szCs w:val="26"/>
-        </w:rPr>
-      </w:pPr>
-      <w:r>
-        <w:rPr>
-          <w:rFonts w:ascii="Arial" w:hAnsi="Arial" w:cs="Arial"/>
+          <w:u w:val="single"/>
+        </w:rPr>
+      </w:pPr>
+      <w:r>
+        <w:rPr>
+          <w:rFonts w:ascii="Roboto" w:hAnsi="Roboto" w:cs="Arial"/>
           <w:sz w:val="26"/>
           <w:szCs w:val="26"/>
-        </w:rPr>
-        <w:t>ACADEMICS</w:t>
-      </w:r>
-      <w:r>
-        <w:rPr>
-          <w:rFonts w:ascii="Arial" w:hAnsi="Arial" w:cs="Arial"/>
+          <w:u w:val="single"/>
+        </w:rPr>
+        <w:t>ACADEMICS:</w:t>
+      </w:r>
+    </w:p>
+    <w:p>
+      <w:pPr>
+        <w:spacing w:after="0"/>
+        <w:rPr>
+          <w:rFonts w:ascii="Roboto" w:hAnsi="Roboto" w:cs="Arial"/>
           <w:sz w:val="26"/>
           <w:szCs w:val="26"/>
         </w:rPr>
-        <w:t>:</w:t>
-      </w:r>
+      </w:pPr>
     </w:p>
     <w:tbl>
       <w:tblPr>
@@ -1758,13 +2172,13 @@
           <w:p>
             <w:pPr>
               <w:rPr>
-                <w:rFonts w:ascii="Arial" w:hAnsi="Arial" w:cs="Arial"/>
+                <w:rFonts w:ascii="Roboto" w:hAnsi="Roboto" w:cs="Arial"/>
                 <w:b/>
               </w:rPr>
             </w:pPr>
             <w:r>
               <w:rPr>
-                <w:rFonts w:ascii="Arial" w:hAnsi="Arial" w:cs="Arial"/>
+                <w:rFonts w:ascii="Roboto" w:hAnsi="Roboto" w:cs="Arial"/>
                 <w:b/>
               </w:rPr>
               <w:t>Degree</w:t>
@@ -1778,13 +2192,13 @@
           <w:p>
             <w:pPr>
               <w:rPr>
-                <w:rFonts w:ascii="Arial" w:hAnsi="Arial" w:cs="Arial"/>
+                <w:rFonts w:ascii="Roboto" w:hAnsi="Roboto" w:cs="Arial"/>
                 <w:b/>
               </w:rPr>
             </w:pPr>
             <w:r>
               <w:rPr>
-                <w:rFonts w:ascii="Arial" w:hAnsi="Arial" w:cs="Arial"/>
+                <w:rFonts w:ascii="Roboto" w:hAnsi="Roboto" w:cs="Arial"/>
                 <w:b/>
               </w:rPr>
               <w:t>Institution</w:t>
@@ -1798,13 +2212,13 @@
           <w:p>
             <w:pPr>
               <w:rPr>
-                <w:rFonts w:ascii="Arial" w:hAnsi="Arial" w:cs="Arial"/>
+                <w:rFonts w:ascii="Roboto" w:hAnsi="Roboto" w:cs="Arial"/>
                 <w:b/>
               </w:rPr>
             </w:pPr>
             <w:r>
               <w:rPr>
-                <w:rFonts w:ascii="Arial" w:hAnsi="Arial" w:cs="Arial"/>
+                <w:rFonts w:ascii="Roboto" w:hAnsi="Roboto" w:cs="Arial"/>
                 <w:b/>
               </w:rPr>
               <w:t xml:space="preserve">University </w:t>
@@ -1818,13 +2232,13 @@
           <w:p>
             <w:pPr>
               <w:rPr>
-                <w:rFonts w:ascii="Arial" w:hAnsi="Arial" w:cs="Arial"/>
+                <w:rFonts w:ascii="Roboto" w:hAnsi="Roboto" w:cs="Arial"/>
                 <w:b/>
               </w:rPr>
             </w:pPr>
             <w:r>
               <w:rPr>
-                <w:rFonts w:ascii="Arial" w:hAnsi="Arial" w:cs="Arial"/>
+                <w:rFonts w:ascii="Roboto" w:hAnsi="Roboto" w:cs="Arial"/>
                 <w:b/>
               </w:rPr>
               <w:t>Year</w:t>
@@ -1838,13 +2252,13 @@
           <w:p>
             <w:pPr>
               <w:rPr>
-                <w:rFonts w:ascii="Arial" w:hAnsi="Arial" w:cs="Arial"/>
+                <w:rFonts w:ascii="Roboto" w:hAnsi="Roboto" w:cs="Arial"/>
                 <w:b/>
               </w:rPr>
             </w:pPr>
             <w:r>
               <w:rPr>
-                <w:rFonts w:ascii="Arial" w:hAnsi="Arial" w:cs="Arial"/>
+                <w:rFonts w:ascii="Roboto" w:hAnsi="Roboto" w:cs="Arial"/>
                 <w:b/>
               </w:rPr>
               <w:t>Percentage</w:t>
@@ -1860,12 +2274,12 @@
           <w:p>
             <w:pPr>
               <w:rPr>
-                <w:rFonts w:ascii="Arial" w:hAnsi="Arial" w:cs="Arial"/>
+                <w:rFonts w:ascii="Roboto" w:hAnsi="Roboto" w:cs="Arial"/>
               </w:rPr>
             </w:pPr>
             <w:r>
               <w:rPr>
-                <w:rFonts w:ascii="Arial" w:hAnsi="Arial" w:cs="Arial"/>
+                <w:rFonts w:ascii="Roboto" w:hAnsi="Roboto" w:cs="Arial"/>
               </w:rPr>
               <w:t>Bachelor of Computer science and engineering</w:t>
             </w:r>
@@ -1878,12 +2292,12 @@
           <w:p>
             <w:pPr>
               <w:rPr>
-                <w:rFonts w:ascii="Arial" w:hAnsi="Arial" w:cs="Arial"/>
+                <w:rFonts w:ascii="Roboto" w:hAnsi="Roboto" w:cs="Arial"/>
               </w:rPr>
             </w:pPr>
             <w:r>
               <w:rPr>
-                <w:rFonts w:ascii="Arial" w:hAnsi="Arial" w:cs="Arial"/>
+                <w:rFonts w:ascii="Roboto" w:hAnsi="Roboto" w:cs="Arial"/>
               </w:rPr>
               <w:t>Rajeev Institute of Technology, Hassan</w:t>
             </w:r>
@@ -1896,12 +2310,12 @@
           <w:p>
             <w:pPr>
               <w:rPr>
-                <w:rFonts w:ascii="Arial" w:hAnsi="Arial" w:cs="Arial"/>
+                <w:rFonts w:ascii="Roboto" w:hAnsi="Roboto" w:cs="Arial"/>
               </w:rPr>
             </w:pPr>
             <w:r>
               <w:rPr>
-                <w:rFonts w:ascii="Arial" w:hAnsi="Arial" w:cs="Arial"/>
+                <w:rFonts w:ascii="Roboto" w:hAnsi="Roboto" w:cs="Arial"/>
               </w:rPr>
               <w:t>VTU, Belgaum</w:t>
             </w:r>
@@ -1909,12 +2323,12 @@
           <w:p>
             <w:pPr>
               <w:rPr>
-                <w:rFonts w:ascii="Arial" w:hAnsi="Arial" w:cs="Arial"/>
+                <w:rFonts w:ascii="Roboto" w:hAnsi="Roboto" w:cs="Arial"/>
               </w:rPr>
             </w:pPr>
             <w:r>
               <w:rPr>
-                <w:rFonts w:ascii="Arial" w:hAnsi="Arial" w:cs="Arial"/>
+                <w:rFonts w:ascii="Roboto" w:hAnsi="Roboto" w:cs="Arial"/>
               </w:rPr>
               <w:t>Karnataka</w:t>
             </w:r>
@@ -1927,12 +2341,12 @@
           <w:p>
             <w:pPr>
               <w:rPr>
-                <w:rFonts w:ascii="Arial" w:hAnsi="Arial" w:cs="Arial"/>
+                <w:rFonts w:ascii="Roboto" w:hAnsi="Roboto" w:cs="Arial"/>
               </w:rPr>
             </w:pPr>
             <w:r>
               <w:rPr>
-                <w:rFonts w:ascii="Arial" w:hAnsi="Arial" w:cs="Arial"/>
+                <w:rFonts w:ascii="Roboto" w:hAnsi="Roboto" w:cs="Arial"/>
               </w:rPr>
               <w:t>Sep. 2010 to Jun 2014</w:t>
             </w:r>
@@ -1945,12 +2359,12 @@
           <w:p>
             <w:pPr>
               <w:rPr>
-                <w:rFonts w:ascii="Arial" w:hAnsi="Arial" w:cs="Arial"/>
+                <w:rFonts w:ascii="Roboto" w:hAnsi="Roboto" w:cs="Arial"/>
               </w:rPr>
             </w:pPr>
             <w:r>
               <w:rPr>
-                <w:rFonts w:ascii="Arial" w:hAnsi="Arial" w:cs="Arial"/>
+                <w:rFonts w:ascii="Roboto" w:hAnsi="Roboto" w:cs="Arial"/>
               </w:rPr>
               <w:t>64.63</w:t>
             </w:r>
@@ -1965,12 +2379,12 @@
           <w:p>
             <w:pPr>
               <w:rPr>
-                <w:rFonts w:ascii="Arial" w:hAnsi="Arial" w:cs="Arial"/>
+                <w:rFonts w:ascii="Roboto" w:hAnsi="Roboto" w:cs="Arial"/>
               </w:rPr>
             </w:pPr>
             <w:r>
               <w:rPr>
-                <w:rFonts w:ascii="Arial" w:hAnsi="Arial" w:cs="Arial"/>
+                <w:rFonts w:ascii="Roboto" w:hAnsi="Roboto" w:cs="Arial"/>
               </w:rPr>
               <w:t>Pre University</w:t>
             </w:r>
@@ -1983,15 +2397,23 @@
           <w:p>
             <w:pPr>
               <w:rPr>
-                <w:rFonts w:ascii="Arial" w:hAnsi="Arial" w:cs="Arial"/>
+                <w:rFonts w:ascii="Roboto" w:hAnsi="Roboto" w:cs="Arial"/>
               </w:rPr>
             </w:pPr>
             <w:r>
               <w:rPr>
-                <w:rFonts w:ascii="Arial" w:hAnsi="Arial" w:cs="Arial"/>
-              </w:rPr>
-              <w:t>JSKPU College, Arsikere</w:t>
-            </w:r>
+                <w:rFonts w:ascii="Roboto" w:hAnsi="Roboto" w:cs="Arial"/>
+              </w:rPr>
+              <w:t xml:space="preserve">JSKPU College, </w:t>
+            </w:r>
+            <w:proofErr w:type="spellStart"/>
+            <w:r>
+              <w:rPr>
+                <w:rFonts w:ascii="Roboto" w:hAnsi="Roboto" w:cs="Arial"/>
+              </w:rPr>
+              <w:t>Arsikere</w:t>
+            </w:r>
+            <w:proofErr w:type="spellEnd"/>
           </w:p>
         </w:tc>
         <w:tc>
@@ -2001,12 +2423,12 @@
           <w:p>
             <w:pPr>
               <w:rPr>
-                <w:rFonts w:ascii="Arial" w:hAnsi="Arial" w:cs="Arial"/>
+                <w:rFonts w:ascii="Roboto" w:hAnsi="Roboto" w:cs="Arial"/>
               </w:rPr>
             </w:pPr>
             <w:r>
               <w:rPr>
-                <w:rFonts w:ascii="Arial" w:hAnsi="Arial" w:cs="Arial"/>
+                <w:rFonts w:ascii="Roboto" w:hAnsi="Roboto" w:cs="Arial"/>
               </w:rPr>
               <w:t>Dept. of PU Education, Karnataka</w:t>
             </w:r>
@@ -2019,12 +2441,12 @@
           <w:p>
             <w:pPr>
               <w:rPr>
-                <w:rFonts w:ascii="Arial" w:hAnsi="Arial" w:cs="Arial"/>
+                <w:rFonts w:ascii="Roboto" w:hAnsi="Roboto" w:cs="Arial"/>
               </w:rPr>
             </w:pPr>
             <w:r>
               <w:rPr>
-                <w:rFonts w:ascii="Arial" w:hAnsi="Arial" w:cs="Arial"/>
+                <w:rFonts w:ascii="Roboto" w:hAnsi="Roboto" w:cs="Arial"/>
               </w:rPr>
               <w:t>Jun 2008 to Apr. 2010</w:t>
             </w:r>
@@ -2037,18 +2459,18 @@
           <w:p>
             <w:pPr>
               <w:rPr>
-                <w:rFonts w:ascii="Arial" w:hAnsi="Arial" w:cs="Arial"/>
+                <w:rFonts w:ascii="Roboto" w:hAnsi="Roboto" w:cs="Arial"/>
               </w:rPr>
             </w:pPr>
             <w:r>
               <w:rPr>
-                <w:rFonts w:ascii="Arial" w:hAnsi="Arial" w:cs="Arial"/>
+                <w:rFonts w:ascii="Roboto" w:hAnsi="Roboto" w:cs="Arial"/>
               </w:rPr>
               <w:t>77</w:t>
             </w:r>
             <w:r>
               <w:rPr>
-                <w:rFonts w:ascii="Arial" w:hAnsi="Arial" w:cs="Arial"/>
+                <w:rFonts w:ascii="Roboto" w:hAnsi="Roboto" w:cs="Arial"/>
               </w:rPr>
               <w:t>.00</w:t>
             </w:r>
@@ -2063,12 +2485,12 @@
           <w:p>
             <w:pPr>
               <w:rPr>
-                <w:rFonts w:ascii="Arial" w:hAnsi="Arial" w:cs="Arial"/>
+                <w:rFonts w:ascii="Roboto" w:hAnsi="Roboto" w:cs="Arial"/>
               </w:rPr>
             </w:pPr>
             <w:r>
               <w:rPr>
-                <w:rFonts w:ascii="Arial" w:hAnsi="Arial" w:cs="Arial"/>
+                <w:rFonts w:ascii="Roboto" w:hAnsi="Roboto" w:cs="Arial"/>
               </w:rPr>
               <w:t>SSLC</w:t>
             </w:r>
@@ -2081,15 +2503,31 @@
           <w:p>
             <w:pPr>
               <w:rPr>
-                <w:rFonts w:ascii="Arial" w:hAnsi="Arial" w:cs="Arial"/>
+                <w:rFonts w:ascii="Roboto" w:hAnsi="Roboto" w:cs="Arial"/>
               </w:rPr>
             </w:pPr>
-            <w:r>
-              <w:rPr>
-                <w:rFonts w:ascii="Arial" w:hAnsi="Arial" w:cs="Arial"/>
-              </w:rPr>
-              <w:t>Adichunchanagiri High School, Arsikere</w:t>
-            </w:r>
+            <w:proofErr w:type="spellStart"/>
+            <w:r>
+              <w:rPr>
+                <w:rFonts w:ascii="Roboto" w:hAnsi="Roboto" w:cs="Arial"/>
+              </w:rPr>
+              <w:t>Adichunchanagiri</w:t>
+            </w:r>
+            <w:proofErr w:type="spellEnd"/>
+            <w:r>
+              <w:rPr>
+                <w:rFonts w:ascii="Roboto" w:hAnsi="Roboto" w:cs="Arial"/>
+              </w:rPr>
+              <w:t xml:space="preserve"> High School, </w:t>
+            </w:r>
+            <w:proofErr w:type="spellStart"/>
+            <w:r>
+              <w:rPr>
+                <w:rFonts w:ascii="Roboto" w:hAnsi="Roboto" w:cs="Arial"/>
+              </w:rPr>
+              <w:t>Arsikere</w:t>
+            </w:r>
+            <w:proofErr w:type="spellEnd"/>
           </w:p>
         </w:tc>
         <w:tc>
@@ -2099,12 +2537,12 @@
           <w:p>
             <w:pPr>
               <w:rPr>
-                <w:rFonts w:ascii="Arial" w:hAnsi="Arial" w:cs="Arial"/>
+                <w:rFonts w:ascii="Roboto" w:hAnsi="Roboto" w:cs="Arial"/>
               </w:rPr>
             </w:pPr>
             <w:r>
               <w:rPr>
-                <w:rFonts w:ascii="Arial" w:hAnsi="Arial" w:cs="Arial"/>
+                <w:rFonts w:ascii="Roboto" w:hAnsi="Roboto" w:cs="Arial"/>
               </w:rPr>
               <w:t>KSEEB</w:t>
             </w:r>
@@ -2117,12 +2555,12 @@
           <w:p>
             <w:pPr>
               <w:rPr>
-                <w:rFonts w:ascii="Arial" w:hAnsi="Arial" w:cs="Arial"/>
+                <w:rFonts w:ascii="Roboto" w:hAnsi="Roboto" w:cs="Arial"/>
               </w:rPr>
             </w:pPr>
             <w:r>
               <w:rPr>
-                <w:rFonts w:ascii="Arial" w:hAnsi="Arial" w:cs="Arial"/>
+                <w:rFonts w:ascii="Roboto" w:hAnsi="Roboto" w:cs="Arial"/>
               </w:rPr>
               <w:t>Jun 2007 to Apr 2008</w:t>
             </w:r>
@@ -2135,12 +2573,12 @@
           <w:p>
             <w:pPr>
               <w:rPr>
-                <w:rFonts w:ascii="Arial" w:hAnsi="Arial" w:cs="Arial"/>
+                <w:rFonts w:ascii="Roboto" w:hAnsi="Roboto" w:cs="Arial"/>
               </w:rPr>
             </w:pPr>
             <w:r>
               <w:rPr>
-                <w:rFonts w:ascii="Arial" w:hAnsi="Arial" w:cs="Arial"/>
+                <w:rFonts w:ascii="Roboto" w:hAnsi="Roboto" w:cs="Arial"/>
               </w:rPr>
               <w:t>89.44</w:t>
             </w:r>
@@ -2153,7 +2591,7 @@
         <w:spacing w:after="0"/>
         <w:jc w:val="both"/>
         <w:rPr>
-          <w:rFonts w:ascii="Arial" w:hAnsi="Arial" w:cs="Arial"/>
+          <w:rFonts w:ascii="Roboto" w:hAnsi="Roboto" w:cs="Arial"/>
           <w:sz w:val="26"/>
           <w:szCs w:val="26"/>
         </w:rPr>
@@ -2164,16 +2602,18 @@
         <w:spacing w:after="0"/>
         <w:jc w:val="both"/>
         <w:rPr>
-          <w:rFonts w:ascii="Arial" w:hAnsi="Arial" w:cs="Arial"/>
+          <w:rFonts w:ascii="Roboto" w:hAnsi="Roboto" w:cs="Arial"/>
           <w:sz w:val="26"/>
           <w:szCs w:val="26"/>
-        </w:rPr>
-      </w:pPr>
-      <w:r>
-        <w:rPr>
-          <w:rFonts w:ascii="Arial" w:hAnsi="Arial" w:cs="Arial"/>
+          <w:u w:val="single"/>
+        </w:rPr>
+      </w:pPr>
+      <w:r>
+        <w:rPr>
+          <w:rFonts w:ascii="Roboto" w:hAnsi="Roboto" w:cs="Arial"/>
           <w:sz w:val="26"/>
           <w:szCs w:val="26"/>
+          <w:u w:val="single"/>
         </w:rPr>
         <w:t>PERSONAL DETAILS:</w:t>
       </w:r>
@@ -2182,52 +2622,52 @@
       <w:pPr>
         <w:pStyle w:val="ListParagraph"/>
         <w:spacing w:after="0"/>
-        <w:ind w:left="360"/>
-        <w:jc w:val="both"/>
-        <w:rPr>
-          <w:rFonts w:ascii="Arial" w:hAnsi="Arial" w:cs="Arial"/>
-        </w:rPr>
-      </w:pPr>
-      <w:r>
-        <w:rPr>
-          <w:rFonts w:ascii="Arial" w:hAnsi="Arial" w:cs="Arial"/>
+        <w:ind w:left="0"/>
+        <w:jc w:val="both"/>
+        <w:rPr>
+          <w:rFonts w:ascii="Roboto" w:hAnsi="Roboto" w:cs="Arial"/>
+        </w:rPr>
+      </w:pPr>
+      <w:r>
+        <w:rPr>
+          <w:rFonts w:ascii="Roboto" w:hAnsi="Roboto" w:cs="Arial"/>
           <w:b/>
         </w:rPr>
         <w:t xml:space="preserve">Name: </w:t>
       </w:r>
       <w:r>
         <w:rPr>
-          <w:rFonts w:ascii="Arial" w:hAnsi="Arial" w:cs="Arial"/>
+          <w:rFonts w:ascii="Roboto" w:hAnsi="Roboto" w:cs="Arial"/>
         </w:rPr>
         <w:t>Srinath R</w:t>
       </w:r>
       <w:r>
         <w:rPr>
-          <w:rFonts w:ascii="Arial" w:hAnsi="Arial" w:cs="Arial"/>
+          <w:rFonts w:ascii="Roboto" w:hAnsi="Roboto" w:cs="Arial"/>
         </w:rPr>
         <w:tab/>
       </w:r>
       <w:r>
         <w:rPr>
-          <w:rFonts w:ascii="Arial" w:hAnsi="Arial" w:cs="Arial"/>
+          <w:rFonts w:ascii="Roboto" w:hAnsi="Roboto" w:cs="Arial"/>
         </w:rPr>
         <w:tab/>
       </w:r>
       <w:r>
         <w:rPr>
-          <w:rFonts w:ascii="Arial" w:hAnsi="Arial" w:cs="Arial"/>
+          <w:rFonts w:ascii="Roboto" w:hAnsi="Roboto" w:cs="Arial"/>
         </w:rPr>
         <w:tab/>
       </w:r>
       <w:r>
         <w:rPr>
-          <w:rFonts w:ascii="Arial" w:hAnsi="Arial" w:cs="Arial"/>
+          <w:rFonts w:ascii="Roboto" w:hAnsi="Roboto" w:cs="Arial"/>
         </w:rPr>
         <w:tab/>
       </w:r>
       <w:r>
         <w:rPr>
-          <w:rFonts w:ascii="Arial" w:hAnsi="Arial" w:cs="Arial"/>
+          <w:rFonts w:ascii="Roboto" w:hAnsi="Roboto" w:cs="Arial"/>
         </w:rPr>
         <w:tab/>
       </w:r>
@@ -2236,59 +2676,73 @@
       <w:pPr>
         <w:pStyle w:val="ListParagraph"/>
         <w:spacing w:after="0"/>
-        <w:ind w:left="360"/>
-        <w:jc w:val="both"/>
-        <w:rPr>
-          <w:rFonts w:ascii="Arial" w:hAnsi="Arial" w:cs="Arial"/>
-        </w:rPr>
-      </w:pPr>
-      <w:r>
-        <w:rPr>
-          <w:rFonts w:ascii="Arial" w:hAnsi="Arial" w:cs="Arial"/>
+        <w:ind w:left="0"/>
+        <w:jc w:val="both"/>
+        <w:rPr>
+          <w:rFonts w:ascii="Roboto" w:hAnsi="Roboto" w:cs="Arial"/>
+        </w:rPr>
+      </w:pPr>
+      <w:r>
+        <w:rPr>
+          <w:rFonts w:ascii="Roboto" w:hAnsi="Roboto" w:cs="Arial"/>
           <w:b/>
         </w:rPr>
         <w:t>Father’s Name:</w:t>
       </w:r>
       <w:r>
         <w:rPr>
-          <w:rFonts w:ascii="Arial" w:hAnsi="Arial" w:cs="Arial"/>
-        </w:rPr>
-        <w:t xml:space="preserve"> Ravindranath R A</w:t>
+          <w:rFonts w:ascii="Roboto" w:hAnsi="Roboto" w:cs="Arial"/>
+        </w:rPr>
+        <w:t xml:space="preserve"> </w:t>
+      </w:r>
+      <w:proofErr w:type="spellStart"/>
+      <w:r>
+        <w:rPr>
+          <w:rFonts w:ascii="Roboto" w:hAnsi="Roboto" w:cs="Arial"/>
+        </w:rPr>
+        <w:t>Ravindranath</w:t>
+      </w:r>
+      <w:proofErr w:type="spellEnd"/>
+      <w:r>
+        <w:rPr>
+          <w:rFonts w:ascii="Roboto" w:hAnsi="Roboto" w:cs="Arial"/>
+        </w:rPr>
+        <w:t xml:space="preserve"> R A</w:t>
       </w:r>
     </w:p>
     <w:p>
       <w:pPr>
         <w:pStyle w:val="ListParagraph"/>
         <w:spacing w:after="0"/>
-        <w:ind w:left="360"/>
-        <w:jc w:val="both"/>
-        <w:rPr>
-          <w:rFonts w:ascii="Arial" w:hAnsi="Arial" w:cs="Arial"/>
-        </w:rPr>
-      </w:pPr>
-      <w:r>
-        <w:rPr>
-          <w:rFonts w:ascii="Arial" w:hAnsi="Arial" w:cs="Arial"/>
+        <w:ind w:left="0"/>
+        <w:jc w:val="both"/>
+        <w:rPr>
+          <w:rFonts w:ascii="Roboto" w:hAnsi="Roboto" w:cs="Arial"/>
+        </w:rPr>
+      </w:pPr>
+      <w:r>
+        <w:rPr>
+          <w:rFonts w:ascii="Roboto" w:hAnsi="Roboto" w:cs="Arial"/>
           <w:b/>
         </w:rPr>
         <w:t xml:space="preserve">Date of Birth: </w:t>
       </w:r>
       <w:r>
         <w:rPr>
-          <w:rFonts w:ascii="Arial" w:hAnsi="Arial" w:cs="Arial"/>
+          <w:rFonts w:ascii="Roboto" w:hAnsi="Roboto" w:cs="Arial"/>
         </w:rPr>
         <w:t>23</w:t>
       </w:r>
       <w:r>
         <w:rPr>
-          <w:rFonts w:ascii="Arial" w:hAnsi="Arial" w:cs="Arial"/>
+          <w:rFonts w:ascii="Roboto" w:hAnsi="Roboto" w:cs="Arial"/>
           <w:vertAlign w:val="superscript"/>
         </w:rPr>
         <w:t>rd</w:t>
       </w:r>
       <w:r>
         <w:rPr>
-          <w:rFonts w:ascii="Arial" w:hAnsi="Arial" w:cs="Arial"/>
+          <w:rFonts w:ascii="Roboto" w:hAnsi="Roboto" w:cs="Arial"/>
         </w:rPr>
         <w:t xml:space="preserve"> July 1992</w:t>
       </w:r>
@@ -2297,22 +2751,22 @@
       <w:pPr>
         <w:pStyle w:val="ListParagraph"/>
         <w:spacing w:after="0"/>
-        <w:ind w:left="360"/>
-        <w:jc w:val="both"/>
-        <w:rPr>
-          <w:rFonts w:ascii="Arial" w:hAnsi="Arial" w:cs="Arial"/>
-        </w:rPr>
-      </w:pPr>
-      <w:r>
-        <w:rPr>
-          <w:rFonts w:ascii="Arial" w:hAnsi="Arial" w:cs="Arial"/>
+        <w:ind w:left="0"/>
+        <w:jc w:val="both"/>
+        <w:rPr>
+          <w:rFonts w:ascii="Roboto" w:hAnsi="Roboto" w:cs="Arial"/>
+        </w:rPr>
+      </w:pPr>
+      <w:r>
+        <w:rPr>
+          <w:rFonts w:ascii="Roboto" w:hAnsi="Roboto" w:cs="Arial"/>
           <w:b/>
         </w:rPr>
         <w:t>Contact:</w:t>
       </w:r>
       <w:r>
         <w:rPr>
-          <w:rFonts w:ascii="Arial" w:hAnsi="Arial" w:cs="Arial"/>
+          <w:rFonts w:ascii="Roboto" w:hAnsi="Roboto" w:cs="Arial"/>
         </w:rPr>
         <w:t xml:space="preserve"> +91 7760171800</w:t>
       </w:r>
@@ -2320,25 +2774,26 @@
     <w:p>
       <w:pPr>
         <w:spacing w:after="0"/>
-        <w:ind w:left="360"/>
-        <w:jc w:val="both"/>
-        <w:rPr>
-          <w:rFonts w:ascii="Arial" w:hAnsi="Arial" w:cs="Arial"/>
-        </w:rPr>
-      </w:pPr>
-      <w:r>
-        <w:rPr>
-          <w:rFonts w:ascii="Arial" w:hAnsi="Arial" w:cs="Arial"/>
+        <w:jc w:val="both"/>
+        <w:rPr>
+          <w:rFonts w:ascii="Roboto" w:hAnsi="Roboto" w:cs="Arial"/>
+        </w:rPr>
+      </w:pPr>
+      <w:r>
+        <w:rPr>
+          <w:rFonts w:ascii="Roboto" w:hAnsi="Roboto" w:cs="Arial"/>
           <w:b/>
         </w:rPr>
         <w:t xml:space="preserve">Mail: </w:t>
       </w:r>
       <w:r>
         <w:rPr>
-          <w:rFonts w:ascii="Arial" w:hAnsi="Arial" w:cs="Arial"/>
+          <w:rFonts w:ascii="Roboto" w:hAnsi="Roboto" w:cs="Arial"/>
         </w:rPr>
         <w:t>r.srinath@live.com</w:t>
       </w:r>
+      <w:bookmarkStart w:id="0" w:name="_GoBack"/>
+      <w:bookmarkEnd w:id="0"/>
     </w:p>
     <w:sectPr>
       <w:pgSz w:w="11906" w:h="16838"/>

</xml_diff>